<commit_message>
update bpaa and analytics
</commit_message>
<xml_diff>
--- a/Resume-HaydenChapman.docx
+++ b/Resume-HaydenChapman.docx
@@ -1,14 +1,12 @@
 
 <file path=word/document.xml><?xml version="1.0" encoding="utf-8"?>
-<w:document xmlns:mc="http://schemas.openxmlformats.org/markup-compatibility/2006" xmlns:o="urn:schemas-microsoft-com:office:office" xmlns:r="http://schemas.openxmlformats.org/officeDocument/2006/relationships" xmlns:m="http://schemas.openxmlformats.org/officeDocument/2006/math" xmlns:v="urn:schemas-microsoft-com:vml" xmlns:wp="http://schemas.openxmlformats.org/drawingml/2006/wordprocessingDrawing" xmlns:w10="urn:schemas-microsoft-com:office:word" xmlns:w="http://schemas.openxmlformats.org/wordprocessingml/2006/main" xmlns:wne="http://schemas.microsoft.com/office/word/2006/wordml" xmlns:sl="http://schemas.openxmlformats.org/schemaLibrary/2006/main" xmlns:a="http://schemas.openxmlformats.org/drawingml/2006/main" xmlns:pic="http://schemas.openxmlformats.org/drawingml/2006/picture" xmlns:c="http://schemas.openxmlformats.org/drawingml/2006/chart" xmlns:lc="http://schemas.openxmlformats.org/drawingml/2006/lockedCanvas" xmlns:dgm="http://schemas.openxmlformats.org/drawingml/2006/diagram" xmlns:wps="http://schemas.microsoft.com/office/word/2010/wordprocessingShape" xmlns:wpg="http://schemas.microsoft.com/office/word/2010/wordprocessingGroup" xmlns:w14="http://schemas.microsoft.com/office/word/2010/wordml" xmlns:w15="http://schemas.microsoft.com/office/word/2012/wordml">
+<w:document xmlns:mc="http://schemas.openxmlformats.org/markup-compatibility/2006" xmlns:o="urn:schemas-microsoft-com:office:office" xmlns:r="http://schemas.openxmlformats.org/officeDocument/2006/relationships" xmlns:m="http://schemas.openxmlformats.org/officeDocument/2006/math" xmlns:v="urn:schemas-microsoft-com:vml" xmlns:wp="http://schemas.openxmlformats.org/drawingml/2006/wordprocessingDrawing" xmlns:w10="urn:schemas-microsoft-com:office:word" xmlns:w="http://schemas.openxmlformats.org/wordprocessingml/2006/main" xmlns:wne="http://schemas.microsoft.com/office/word/2006/wordml" xmlns:sl="http://schemas.openxmlformats.org/schemaLibrary/2006/main" xmlns:a="http://schemas.openxmlformats.org/drawingml/2006/main" xmlns:pic="http://schemas.openxmlformats.org/drawingml/2006/picture" xmlns:c="http://schemas.openxmlformats.org/drawingml/2006/chart" xmlns:lc="http://schemas.openxmlformats.org/drawingml/2006/lockedCanvas" xmlns:dgm="http://schemas.openxmlformats.org/drawingml/2006/diagram" xmlns:wps="http://schemas.microsoft.com/office/word/2010/wordprocessingShape" xmlns:wpg="http://schemas.microsoft.com/office/word/2010/wordprocessingGroup" xmlns:w14="http://schemas.microsoft.com/office/word/2010/wordml" xmlns:w15="http://schemas.microsoft.com/office/word/2012/wordml" xmlns:w16="http://schemas.microsoft.com/office/word/2018/wordml" xmlns:w16cex="http://schemas.microsoft.com/office/word/2018/wordml/cex" xmlns:w16cid="http://schemas.microsoft.com/office/word/2016/wordml/cid" xmlns:cr="http://schemas.microsoft.com/office/comments/2020/reactions">
   <w:body>
     <w:p>
       <w:pPr>
-        <w:pageBreakBefore w:val="0"/>
         <w:tabs>
           <w:tab w:val="right" w:leader="none" w:pos="9360"/>
         </w:tabs>
-        <w:spacing w:line="240" w:lineRule="auto"/>
         <w:jc w:val="center"/>
         <w:rPr>
           <w:b w:val="1"/>
@@ -34,18 +32,11 @@
           <w:szCs w:val="28"/>
           <w:rtl w:val="0"/>
         </w:rPr>
-        <w:t xml:space="preserve">Full Stack Developer</w:t>
-      </w:r>
-      <w:r>
-        <w:rPr>
-          <w:rtl w:val="0"/>
-        </w:rPr>
-      </w:r>
-    </w:p>
-    <w:p>
-      <w:pPr>
-        <w:pageBreakBefore w:val="0"/>
-        <w:spacing w:line="240" w:lineRule="auto"/>
+        <w:t xml:space="preserve">Full Stack Web Developer / Analyst </w:t>
+      </w:r>
+    </w:p>
+    <w:p>
+      <w:pPr>
         <w:jc w:val="center"/>
         <w:rPr>
           <w:b w:val="1"/>
@@ -60,18 +51,9 @@
           <w:szCs w:val="21"/>
           <w:rtl w:val="0"/>
         </w:rPr>
-        <w:t xml:space="preserve">Arlington, TX</w:t>
-      </w:r>
-      <w:r>
-        <w:rPr>
-          <w:rFonts w:ascii="Georgia" w:cs="Georgia" w:eastAsia="Georgia" w:hAnsi="Georgia"/>
-          <w:sz w:val="21"/>
-          <w:szCs w:val="21"/>
-          <w:rtl w:val="0"/>
-        </w:rPr>
-        <w:t xml:space="preserve"> 76011| (817) 992-6608 | </w:t>
-      </w:r>
-      <w:hyperlink r:id="rId6">
+        <w:t xml:space="preserve">Mansfield, TX 76063| (817) 992-6608 | </w:t>
+      </w:r>
+      <w:hyperlink r:id="rId7">
         <w:r>
           <w:rPr>
             <w:rFonts w:ascii="Georgia" w:cs="Georgia" w:eastAsia="Georgia" w:hAnsi="Georgia"/>
@@ -93,7 +75,7 @@
         </w:rPr>
         <w:t xml:space="preserve"> </w:t>
       </w:r>
-      <w:hyperlink r:id="rId7">
+      <w:hyperlink r:id="rId8">
         <w:r>
           <w:rPr>
             <w:rFonts w:ascii="Georgia" w:cs="Georgia" w:eastAsia="Georgia" w:hAnsi="Georgia"/>
@@ -115,7 +97,7 @@
         </w:rPr>
         <w:t xml:space="preserve"> | </w:t>
       </w:r>
-      <w:hyperlink r:id="rId8">
+      <w:hyperlink r:id="rId9">
         <w:r>
           <w:rPr>
             <w:rFonts w:ascii="Georgia" w:cs="Georgia" w:eastAsia="Georgia" w:hAnsi="Georgia"/>
@@ -135,18 +117,9 @@
           <w:szCs w:val="21"/>
           <w:rtl w:val="0"/>
         </w:rPr>
-        <w:t xml:space="preserve">|</w:t>
-      </w:r>
-      <w:r>
-        <w:rPr>
-          <w:rFonts w:ascii="Georgia" w:cs="Georgia" w:eastAsia="Georgia" w:hAnsi="Georgia"/>
-          <w:sz w:val="21"/>
-          <w:szCs w:val="21"/>
-          <w:rtl w:val="0"/>
-        </w:rPr>
-        <w:t xml:space="preserve"> </w:t>
-      </w:r>
-      <w:hyperlink r:id="rId9">
+        <w:t xml:space="preserve">| </w:t>
+      </w:r>
+      <w:hyperlink r:id="rId10">
         <w:r>
           <w:rPr>
             <w:rFonts w:ascii="Georgia" w:cs="Georgia" w:eastAsia="Georgia" w:hAnsi="Georgia"/>
@@ -180,7 +153,7 @@
         <w:tabs>
           <w:tab w:val="right" w:leader="none" w:pos="10440"/>
         </w:tabs>
-        <w:spacing w:before="160" w:line="240" w:lineRule="auto"/>
+        <w:spacing w:before="160" w:lineRule="auto"/>
         <w:rPr>
           <w:b w:val="1"/>
           <w:sz w:val="23"/>
@@ -203,7 +176,6 @@
         <w:tabs>
           <w:tab w:val="right" w:leader="none" w:pos="10440"/>
         </w:tabs>
-        <w:spacing w:line="240" w:lineRule="auto"/>
         <w:ind w:left="90" w:hanging="180"/>
         <w:rPr>
           <w:b w:val="1"/>
@@ -224,12 +196,11 @@
     </w:p>
     <w:p>
       <w:pPr>
-        <w:pageBreakBefore w:val="0"/>
         <w:tabs>
           <w:tab w:val="right" w:leader="none" w:pos="10800"/>
           <w:tab w:val="left" w:leader="none" w:pos="11520"/>
         </w:tabs>
-        <w:spacing w:before="160" w:line="240" w:lineRule="auto"/>
+        <w:spacing w:before="160" w:lineRule="auto"/>
         <w:rPr>
           <w:i w:val="1"/>
           <w:sz w:val="23"/>
@@ -243,7 +214,24 @@
           <w:szCs w:val="23"/>
           <w:rtl w:val="0"/>
         </w:rPr>
-        <w:t xml:space="preserve">Devmountain | </w:t>
+        <w:t xml:space="preserve">DevMountain </w:t>
+      </w:r>
+      <w:r>
+        <w:rPr>
+          <w:sz w:val="23"/>
+          <w:szCs w:val="23"/>
+          <w:rtl w:val="0"/>
+        </w:rPr>
+        <w:t xml:space="preserve">(Strayer University) </w:t>
+      </w:r>
+      <w:r>
+        <w:rPr>
+          <w:b w:val="1"/>
+          <w:sz w:val="23"/>
+          <w:szCs w:val="23"/>
+          <w:rtl w:val="0"/>
+        </w:rPr>
+        <w:t xml:space="preserve">| </w:t>
       </w:r>
       <w:r>
         <w:rPr>
@@ -270,153 +258,6 @@
           <w:rtl w:val="0"/>
         </w:rPr>
         <w:t xml:space="preserve">Graduated February 2023</w:t>
-      </w:r>
-    </w:p>
-    <w:p>
-      <w:pPr>
-        <w:pageBreakBefore w:val="0"/>
-        <w:numPr>
-          <w:ilvl w:val="0"/>
-          <w:numId w:val="1"/>
-        </w:numPr>
-        <w:tabs>
-          <w:tab w:val="left" w:leader="none" w:pos="8580"/>
-        </w:tabs>
-        <w:spacing w:line="240" w:lineRule="auto"/>
-        <w:ind w:left="450" w:hanging="360"/>
-        <w:rPr/>
-      </w:pPr>
-      <w:r>
-        <w:rPr>
-          <w:sz w:val="22"/>
-          <w:szCs w:val="22"/>
-          <w:rtl w:val="0"/>
-        </w:rPr>
-        <w:t xml:space="preserve">Full Stack</w:t>
-      </w:r>
-      <w:r>
-        <w:rPr>
-          <w:sz w:val="22"/>
-          <w:szCs w:val="22"/>
-          <w:rtl w:val="0"/>
-        </w:rPr>
-        <w:t xml:space="preserve"> Java Development Program</w:t>
-      </w:r>
-    </w:p>
-    <w:p>
-      <w:pPr>
-        <w:keepNext w:val="0"/>
-        <w:keepLines w:val="0"/>
-        <w:pageBreakBefore w:val="0"/>
-        <w:widowControl w:val="1"/>
-        <w:pBdr>
-          <w:top w:space="0" w:sz="0" w:val="nil"/>
-          <w:left w:space="0" w:sz="0" w:val="nil"/>
-          <w:bottom w:space="0" w:sz="0" w:val="nil"/>
-          <w:right w:space="0" w:sz="0" w:val="nil"/>
-          <w:between w:space="0" w:sz="0" w:val="nil"/>
-        </w:pBdr>
-        <w:shd w:fill="auto" w:val="clear"/>
-        <w:tabs>
-          <w:tab w:val="right" w:leader="none" w:pos="10780"/>
-        </w:tabs>
-        <w:spacing w:after="0" w:before="160" w:line="240" w:lineRule="auto"/>
-        <w:ind w:left="0" w:right="0" w:firstLine="0"/>
-        <w:jc w:val="left"/>
-        <w:rPr>
-          <w:i w:val="1"/>
-          <w:sz w:val="23"/>
-          <w:szCs w:val="23"/>
-        </w:rPr>
-      </w:pPr>
-      <w:r>
-        <w:rPr>
-          <w:b w:val="1"/>
-          <w:sz w:val="23"/>
-          <w:szCs w:val="23"/>
-          <w:rtl w:val="0"/>
-        </w:rPr>
-        <w:t xml:space="preserve">Tarrant County College </w:t>
-      </w:r>
-      <w:r>
-        <w:rPr>
-          <w:sz w:val="23"/>
-          <w:szCs w:val="23"/>
-          <w:rtl w:val="0"/>
-        </w:rPr>
-        <w:t xml:space="preserve">| DFW, TX</w:t>
-      </w:r>
-      <w:r>
-        <w:rPr>
-          <w:b w:val="1"/>
-          <w:sz w:val="23"/>
-          <w:szCs w:val="23"/>
-          <w:rtl w:val="0"/>
-        </w:rPr>
-        <w:tab/>
-      </w:r>
-      <w:r>
-        <w:rPr>
-          <w:i w:val="1"/>
-          <w:sz w:val="23"/>
-          <w:szCs w:val="23"/>
-          <w:rtl w:val="0"/>
-        </w:rPr>
-        <w:t xml:space="preserve">2018-2021</w:t>
-      </w:r>
-    </w:p>
-    <w:p>
-      <w:pPr>
-        <w:pageBreakBefore w:val="0"/>
-        <w:numPr>
-          <w:ilvl w:val="0"/>
-          <w:numId w:val="1"/>
-        </w:numPr>
-        <w:tabs>
-          <w:tab w:val="left" w:leader="none" w:pos="8580"/>
-        </w:tabs>
-        <w:spacing w:line="240" w:lineRule="auto"/>
-        <w:ind w:left="450" w:hanging="360"/>
-        <w:rPr/>
-      </w:pPr>
-      <w:r>
-        <w:rPr>
-          <w:sz w:val="22"/>
-          <w:szCs w:val="22"/>
-          <w:rtl w:val="0"/>
-        </w:rPr>
-        <w:t xml:space="preserve">Backend / Web Development courses in Java/C#/Javascript </w:t>
-      </w:r>
-    </w:p>
-    <w:p>
-      <w:pPr>
-        <w:tabs>
-          <w:tab w:val="right" w:leader="none" w:pos="10780"/>
-        </w:tabs>
-        <w:spacing w:before="160" w:lineRule="auto"/>
-        <w:rPr>
-          <w:sz w:val="23"/>
-          <w:szCs w:val="23"/>
-        </w:rPr>
-      </w:pPr>
-      <w:r>
-        <w:rPr>
-          <w:b w:val="1"/>
-          <w:sz w:val="23"/>
-          <w:szCs w:val="23"/>
-          <w:rtl w:val="0"/>
-        </w:rPr>
-        <w:t xml:space="preserve">The University of Texas at Austin </w:t>
-      </w:r>
-      <w:r>
-        <w:rPr>
-          <w:sz w:val="23"/>
-          <w:szCs w:val="23"/>
-          <w:rtl w:val="0"/>
-        </w:rPr>
-        <w:t xml:space="preserve">| Austin , TX</w:t>
-        <w:tab/>
-        <w:t xml:space="preserve">August 2012 - 2015</w:t>
       </w:r>
     </w:p>
     <w:p>
@@ -429,94 +270,24 @@
           <w:tab w:val="left" w:leader="none" w:pos="8580"/>
         </w:tabs>
         <w:ind w:left="450" w:hanging="360"/>
-      </w:pPr>
-      <w:r>
-        <w:rPr>
-          <w:sz w:val="22"/>
-          <w:szCs w:val="22"/>
-          <w:rtl w:val="0"/>
-        </w:rPr>
-        <w:t xml:space="preserve">Architecture / Engineering Student</w:t>
-      </w:r>
-      <w:r>
-        <w:rPr>
-          <w:rtl w:val="0"/>
-        </w:rPr>
-      </w:r>
-    </w:p>
-    <w:p>
-      <w:pPr>
-        <w:pageBreakBefore w:val="0"/>
-        <w:tabs>
-          <w:tab w:val="left" w:leader="none" w:pos="8580"/>
-        </w:tabs>
-        <w:spacing w:line="240" w:lineRule="auto"/>
-        <w:ind w:left="0" w:firstLine="0"/>
-        <w:rPr>
-          <w:sz w:val="22"/>
-          <w:szCs w:val="22"/>
-        </w:rPr>
-      </w:pPr>
-      <w:r>
-        <w:rPr>
-          <w:rtl w:val="0"/>
-        </w:rPr>
-      </w:r>
-    </w:p>
-    <w:p>
-      <w:pPr>
-        <w:keepLines w:val="1"/>
-        <w:tabs>
-          <w:tab w:val="right" w:leader="none" w:pos="10440"/>
-        </w:tabs>
-        <w:spacing w:before="160" w:line="240" w:lineRule="auto"/>
-        <w:rPr>
-          <w:b w:val="1"/>
-          <w:sz w:val="23"/>
-          <w:szCs w:val="23"/>
-        </w:rPr>
-      </w:pPr>
-      <w:r>
-        <w:rPr>
-          <w:b w:val="1"/>
-          <w:sz w:val="23"/>
-          <w:szCs w:val="23"/>
-          <w:rtl w:val="0"/>
-        </w:rPr>
-        <w:t xml:space="preserve">SKILLS</w:t>
-      </w:r>
-    </w:p>
-    <w:p>
-      <w:pPr>
-        <w:keepLines w:val="1"/>
-        <w:tabs>
-          <w:tab w:val="right" w:leader="none" w:pos="10440"/>
-        </w:tabs>
-        <w:spacing w:line="240" w:lineRule="auto"/>
-        <w:ind w:left="90" w:hanging="180"/>
-        <w:rPr>
-          <w:b w:val="1"/>
-          <w:sz w:val="23"/>
-          <w:szCs w:val="23"/>
-        </w:rPr>
-      </w:pPr>
-      <w:r>
-        <w:pict>
-          <v:rect style="width:0.0pt;height:1.5pt" o:hr="t" o:hrstd="t" o:hralign="center" fillcolor="#A0A0A0" stroked="f"/>
-        </w:pict>
-      </w:r>
-      <w:r>
-        <w:rPr>
-          <w:rtl w:val="0"/>
-        </w:rPr>
-      </w:r>
-    </w:p>
-    <w:p>
-      <w:pPr>
-        <w:keepNext w:val="0"/>
-        <w:keepLines w:val="0"/>
-        <w:pageBreakBefore w:val="0"/>
-        <w:widowControl w:val="1"/>
+        <w:rPr/>
+      </w:pPr>
+      <w:r>
+        <w:rPr>
+          <w:sz w:val="22"/>
+          <w:szCs w:val="22"/>
+          <w:rtl w:val="0"/>
+        </w:rPr>
+        <w:t xml:space="preserve">Full Stack Java Development Program</w:t>
+      </w:r>
+      <w:r>
+        <w:rPr>
+          <w:rtl w:val="0"/>
+        </w:rPr>
+      </w:r>
+    </w:p>
+    <w:p>
+      <w:pPr>
         <w:pBdr>
           <w:top w:space="0" w:sz="0" w:val="nil"/>
           <w:left w:space="0" w:sz="0" w:val="nil"/>
@@ -524,409 +295,145 @@
           <w:right w:space="0" w:sz="0" w:val="nil"/>
           <w:between w:space="0" w:sz="0" w:val="nil"/>
         </w:pBdr>
-        <w:shd w:fill="auto" w:val="clear"/>
         <w:tabs>
           <w:tab w:val="right" w:leader="none" w:pos="10780"/>
         </w:tabs>
-        <w:spacing w:after="0" w:before="140" w:line="240" w:lineRule="auto"/>
-        <w:ind w:left="0" w:right="0" w:firstLine="0"/>
-        <w:jc w:val="center"/>
-        <w:rPr>
-          <w:sz w:val="22"/>
-          <w:szCs w:val="22"/>
-        </w:rPr>
-      </w:pPr>
-      <w:r>
-        <w:rPr>
-          <w:sz w:val="22"/>
-          <w:szCs w:val="22"/>
-          <w:rtl w:val="0"/>
-        </w:rPr>
-        <w:t xml:space="preserve">Java | Javascript </w:t>
-      </w:r>
-      <w:r>
-        <w:rPr>
-          <w:rFonts w:ascii="Source Code Pro" w:cs="Source Code Pro" w:eastAsia="Source Code Pro" w:hAnsi="Source Code Pro"/>
-          <w:color w:val="666666"/>
-          <w:sz w:val="18"/>
-          <w:szCs w:val="18"/>
-          <w:rtl w:val="0"/>
-        </w:rPr>
-        <w:t xml:space="preserve">| </w:t>
-      </w:r>
-      <w:r>
-        <w:rPr>
-          <w:sz w:val="22"/>
-          <w:szCs w:val="22"/>
-          <w:rtl w:val="0"/>
-        </w:rPr>
-        <w:t xml:space="preserve">React </w:t>
-      </w:r>
-      <w:r>
-        <w:rPr>
-          <w:rFonts w:ascii="Source Code Pro" w:cs="Source Code Pro" w:eastAsia="Source Code Pro" w:hAnsi="Source Code Pro"/>
-          <w:color w:val="666666"/>
-          <w:sz w:val="18"/>
-          <w:szCs w:val="18"/>
-          <w:rtl w:val="0"/>
-        </w:rPr>
-        <w:t xml:space="preserve">| </w:t>
-      </w:r>
-      <w:r>
-        <w:rPr>
-          <w:sz w:val="22"/>
-          <w:szCs w:val="22"/>
-          <w:rtl w:val="0"/>
-        </w:rPr>
-        <w:t xml:space="preserve">Spring Boot </w:t>
-      </w:r>
-      <w:r>
-        <w:rPr>
-          <w:rFonts w:ascii="Source Code Pro" w:cs="Source Code Pro" w:eastAsia="Source Code Pro" w:hAnsi="Source Code Pro"/>
-          <w:color w:val="666666"/>
-          <w:sz w:val="18"/>
-          <w:szCs w:val="18"/>
-          <w:rtl w:val="0"/>
-        </w:rPr>
-        <w:t xml:space="preserve">| </w:t>
-      </w:r>
-      <w:r>
-        <w:rPr>
-          <w:sz w:val="22"/>
-          <w:szCs w:val="22"/>
-          <w:rtl w:val="0"/>
-        </w:rPr>
-        <w:t xml:space="preserve">Hibernate</w:t>
-      </w:r>
-      <w:r>
-        <w:rPr>
-          <w:rFonts w:ascii="Source Code Pro" w:cs="Source Code Pro" w:eastAsia="Source Code Pro" w:hAnsi="Source Code Pro"/>
-          <w:color w:val="666666"/>
-          <w:sz w:val="18"/>
-          <w:szCs w:val="18"/>
-          <w:rtl w:val="0"/>
-        </w:rPr>
-        <w:t xml:space="preserve"> |</w:t>
-      </w:r>
-      <w:r>
-        <w:rPr>
-          <w:sz w:val="22"/>
-          <w:szCs w:val="22"/>
-          <w:rtl w:val="0"/>
-        </w:rPr>
-        <w:t xml:space="preserve"> </w:t>
-      </w:r>
-      <w:r>
-        <w:rPr>
-          <w:rFonts w:ascii="Source Code Pro" w:cs="Source Code Pro" w:eastAsia="Source Code Pro" w:hAnsi="Source Code Pro"/>
-          <w:color w:val="666666"/>
-          <w:sz w:val="18"/>
-          <w:szCs w:val="18"/>
-          <w:rtl w:val="0"/>
-        </w:rPr>
-        <w:t xml:space="preserve"> </w:t>
-      </w:r>
-      <w:r>
-        <w:rPr>
-          <w:sz w:val="22"/>
-          <w:szCs w:val="22"/>
-          <w:rtl w:val="0"/>
-        </w:rPr>
-        <w:t xml:space="preserve">Maven </w:t>
-      </w:r>
-      <w:r>
-        <w:rPr>
-          <w:rFonts w:ascii="Source Code Pro" w:cs="Source Code Pro" w:eastAsia="Source Code Pro" w:hAnsi="Source Code Pro"/>
-          <w:color w:val="666666"/>
-          <w:sz w:val="18"/>
-          <w:szCs w:val="18"/>
-          <w:rtl w:val="0"/>
-        </w:rPr>
-        <w:t xml:space="preserve">| </w:t>
-      </w:r>
-      <w:r>
-        <w:rPr>
-          <w:sz w:val="22"/>
-          <w:szCs w:val="22"/>
-          <w:rtl w:val="0"/>
-        </w:rPr>
-        <w:t xml:space="preserve">NodeJs </w:t>
-      </w:r>
-      <w:r>
-        <w:rPr>
-          <w:rFonts w:ascii="Source Code Pro" w:cs="Source Code Pro" w:eastAsia="Source Code Pro" w:hAnsi="Source Code Pro"/>
-          <w:color w:val="666666"/>
-          <w:sz w:val="18"/>
-          <w:szCs w:val="18"/>
-          <w:rtl w:val="0"/>
-        </w:rPr>
-        <w:t xml:space="preserve">| </w:t>
-      </w:r>
-      <w:r>
-        <w:rPr>
-          <w:sz w:val="22"/>
-          <w:szCs w:val="22"/>
-          <w:rtl w:val="0"/>
-        </w:rPr>
-        <w:t xml:space="preserve">Express </w:t>
-      </w:r>
-      <w:r>
-        <w:rPr>
-          <w:rFonts w:ascii="Source Code Pro" w:cs="Source Code Pro" w:eastAsia="Source Code Pro" w:hAnsi="Source Code Pro"/>
-          <w:color w:val="666666"/>
-          <w:sz w:val="18"/>
-          <w:szCs w:val="18"/>
-          <w:rtl w:val="0"/>
-        </w:rPr>
-        <w:t xml:space="preserve">| </w:t>
-      </w:r>
-      <w:r>
-        <w:rPr>
-          <w:sz w:val="22"/>
-          <w:szCs w:val="22"/>
-          <w:rtl w:val="0"/>
-        </w:rPr>
-        <w:t xml:space="preserve">PostgreSQL </w:t>
-      </w:r>
-      <w:r>
-        <w:rPr>
-          <w:rFonts w:ascii="Source Code Pro" w:cs="Source Code Pro" w:eastAsia="Source Code Pro" w:hAnsi="Source Code Pro"/>
-          <w:color w:val="666666"/>
-          <w:sz w:val="18"/>
-          <w:szCs w:val="18"/>
-          <w:rtl w:val="0"/>
-        </w:rPr>
-        <w:t xml:space="preserve">| </w:t>
-      </w:r>
-      <w:r>
-        <w:rPr>
-          <w:sz w:val="22"/>
-          <w:szCs w:val="22"/>
-          <w:rtl w:val="0"/>
-        </w:rPr>
-        <w:t xml:space="preserve">OAuth</w:t>
-      </w:r>
-      <w:r>
-        <w:rPr>
-          <w:rFonts w:ascii="Source Code Pro" w:cs="Source Code Pro" w:eastAsia="Source Code Pro" w:hAnsi="Source Code Pro"/>
-          <w:color w:val="666666"/>
-          <w:sz w:val="18"/>
-          <w:szCs w:val="18"/>
-          <w:rtl w:val="0"/>
-        </w:rPr>
-        <w:t xml:space="preserve"> | </w:t>
-      </w:r>
-      <w:r>
-        <w:rPr>
-          <w:sz w:val="22"/>
-          <w:szCs w:val="22"/>
-          <w:rtl w:val="0"/>
-        </w:rPr>
-        <w:t xml:space="preserve">Bcrypt </w:t>
-      </w:r>
-      <w:r>
-        <w:rPr>
-          <w:rFonts w:ascii="Source Code Pro" w:cs="Source Code Pro" w:eastAsia="Source Code Pro" w:hAnsi="Source Code Pro"/>
-          <w:color w:val="666666"/>
-          <w:sz w:val="18"/>
-          <w:szCs w:val="18"/>
-          <w:rtl w:val="0"/>
-        </w:rPr>
-        <w:t xml:space="preserve">|</w:t>
-      </w:r>
-      <w:r>
-        <w:rPr>
-          <w:rFonts w:ascii="Source Code Pro" w:cs="Source Code Pro" w:eastAsia="Source Code Pro" w:hAnsi="Source Code Pro"/>
-          <w:color w:val="666666"/>
-          <w:sz w:val="14"/>
-          <w:szCs w:val="14"/>
-          <w:rtl w:val="0"/>
-        </w:rPr>
-        <w:t xml:space="preserve"> </w:t>
-      </w:r>
-      <w:r>
-        <w:rPr>
-          <w:sz w:val="22"/>
-          <w:szCs w:val="22"/>
-          <w:rtl w:val="0"/>
-        </w:rPr>
-        <w:t xml:space="preserve">AWS </w:t>
-      </w:r>
-      <w:r>
-        <w:rPr>
-          <w:rFonts w:ascii="Source Code Pro" w:cs="Source Code Pro" w:eastAsia="Source Code Pro" w:hAnsi="Source Code Pro"/>
-          <w:color w:val="666666"/>
-          <w:sz w:val="18"/>
-          <w:szCs w:val="18"/>
-          <w:rtl w:val="0"/>
-        </w:rPr>
-        <w:t xml:space="preserve">| </w:t>
-      </w:r>
-      <w:r>
-        <w:rPr>
-          <w:sz w:val="22"/>
-          <w:szCs w:val="22"/>
-          <w:rtl w:val="0"/>
-        </w:rPr>
-        <w:t xml:space="preserve">CSS</w:t>
-      </w:r>
-      <w:r>
-        <w:rPr>
-          <w:rFonts w:ascii="Source Code Pro" w:cs="Source Code Pro" w:eastAsia="Source Code Pro" w:hAnsi="Source Code Pro"/>
-          <w:color w:val="666666"/>
-          <w:sz w:val="18"/>
-          <w:szCs w:val="18"/>
-          <w:rtl w:val="0"/>
-        </w:rPr>
-        <w:t xml:space="preserve"> |</w:t>
-      </w:r>
-      <w:r>
-        <w:rPr>
-          <w:sz w:val="22"/>
-          <w:szCs w:val="22"/>
-          <w:rtl w:val="0"/>
-        </w:rPr>
-        <w:t xml:space="preserve"> Git </w:t>
-      </w:r>
-      <w:r>
-        <w:rPr>
-          <w:rFonts w:ascii="Source Code Pro" w:cs="Source Code Pro" w:eastAsia="Source Code Pro" w:hAnsi="Source Code Pro"/>
-          <w:color w:val="666666"/>
-          <w:sz w:val="18"/>
-          <w:szCs w:val="18"/>
-          <w:rtl w:val="0"/>
-        </w:rPr>
-        <w:t xml:space="preserve">|</w:t>
-      </w:r>
-      <w:r>
-        <w:rPr>
-          <w:rFonts w:ascii="Source Code Pro" w:cs="Source Code Pro" w:eastAsia="Source Code Pro" w:hAnsi="Source Code Pro"/>
-          <w:color w:val="666666"/>
-          <w:sz w:val="14"/>
-          <w:szCs w:val="14"/>
-          <w:rtl w:val="0"/>
-        </w:rPr>
-        <w:t xml:space="preserve"> </w:t>
-      </w:r>
-      <w:r>
-        <w:rPr>
-          <w:sz w:val="22"/>
-          <w:szCs w:val="22"/>
-          <w:rtl w:val="0"/>
-        </w:rPr>
-        <w:t xml:space="preserve">Postman</w:t>
-      </w:r>
-      <w:r>
-        <w:rPr>
-          <w:rFonts w:ascii="Source Code Pro" w:cs="Source Code Pro" w:eastAsia="Source Code Pro" w:hAnsi="Source Code Pro"/>
-          <w:color w:val="666666"/>
-          <w:sz w:val="18"/>
-          <w:szCs w:val="18"/>
-          <w:rtl w:val="0"/>
-        </w:rPr>
-        <w:t xml:space="preserve"> | </w:t>
-      </w:r>
-      <w:r>
-        <w:rPr>
-          <w:sz w:val="22"/>
-          <w:szCs w:val="22"/>
-          <w:rtl w:val="0"/>
-        </w:rPr>
-        <w:t xml:space="preserve">Netflify</w:t>
-      </w:r>
-      <w:r>
-        <w:rPr>
-          <w:rFonts w:ascii="Source Code Pro" w:cs="Source Code Pro" w:eastAsia="Source Code Pro" w:hAnsi="Source Code Pro"/>
-          <w:color w:val="666666"/>
-          <w:sz w:val="18"/>
-          <w:szCs w:val="18"/>
-          <w:rtl w:val="0"/>
-        </w:rPr>
-        <w:t xml:space="preserve">|</w:t>
-      </w:r>
-      <w:r>
-        <w:rPr>
-          <w:rFonts w:ascii="Source Code Pro" w:cs="Source Code Pro" w:eastAsia="Source Code Pro" w:hAnsi="Source Code Pro"/>
-          <w:color w:val="666666"/>
-          <w:sz w:val="12"/>
-          <w:szCs w:val="12"/>
-          <w:rtl w:val="0"/>
-        </w:rPr>
-        <w:t xml:space="preserve"> </w:t>
-      </w:r>
-      <w:r>
-        <w:rPr>
-          <w:sz w:val="22"/>
-          <w:szCs w:val="22"/>
-          <w:rtl w:val="0"/>
-        </w:rPr>
-        <w:t xml:space="preserve">HTML5 </w:t>
-      </w:r>
-      <w:r>
-        <w:rPr>
-          <w:rFonts w:ascii="Source Code Pro" w:cs="Source Code Pro" w:eastAsia="Source Code Pro" w:hAnsi="Source Code Pro"/>
-          <w:color w:val="666666"/>
-          <w:sz w:val="18"/>
-          <w:szCs w:val="18"/>
-          <w:rtl w:val="0"/>
-        </w:rPr>
-        <w:t xml:space="preserve">| </w:t>
-      </w:r>
-      <w:r>
-        <w:rPr>
-          <w:rFonts w:ascii="Source Code Pro" w:cs="Source Code Pro" w:eastAsia="Source Code Pro" w:hAnsi="Source Code Pro"/>
-          <w:color w:val="666666"/>
-          <w:sz w:val="4"/>
-          <w:szCs w:val="4"/>
-          <w:rtl w:val="0"/>
-        </w:rPr>
-        <w:t xml:space="preserve"> </w:t>
-      </w:r>
-      <w:r>
-        <w:rPr>
-          <w:sz w:val="22"/>
-          <w:szCs w:val="22"/>
-          <w:rtl w:val="0"/>
-        </w:rPr>
-        <w:t xml:space="preserve">jQuery </w:t>
-      </w:r>
-      <w:r>
-        <w:rPr>
-          <w:rFonts w:ascii="Source Code Pro" w:cs="Source Code Pro" w:eastAsia="Source Code Pro" w:hAnsi="Source Code Pro"/>
-          <w:color w:val="666666"/>
-          <w:sz w:val="18"/>
-          <w:szCs w:val="18"/>
-          <w:rtl w:val="0"/>
-        </w:rPr>
-        <w:t xml:space="preserve">|</w:t>
-      </w:r>
-      <w:r>
-        <w:rPr>
-          <w:rFonts w:ascii="Source Code Pro" w:cs="Source Code Pro" w:eastAsia="Source Code Pro" w:hAnsi="Source Code Pro"/>
-          <w:color w:val="666666"/>
-          <w:sz w:val="2"/>
-          <w:szCs w:val="2"/>
-          <w:rtl w:val="0"/>
-        </w:rPr>
-        <w:t xml:space="preserve"> </w:t>
-      </w:r>
-      <w:r>
-        <w:rPr>
-          <w:sz w:val="22"/>
-          <w:szCs w:val="22"/>
-          <w:rtl w:val="0"/>
-        </w:rPr>
-        <w:t xml:space="preserve">Axios | VMWare | uBuntu | Mockito | JUnit</w:t>
-      </w:r>
-      <w:r>
-        <w:rPr>
-          <w:rFonts w:ascii="Source Code Pro" w:cs="Source Code Pro" w:eastAsia="Source Code Pro" w:hAnsi="Source Code Pro"/>
-          <w:sz w:val="18"/>
-          <w:szCs w:val="18"/>
-          <w:rtl w:val="0"/>
-        </w:rPr>
-        <w:t xml:space="preserve"> </w:t>
-      </w:r>
+        <w:spacing w:before="160" w:lineRule="auto"/>
+        <w:rPr>
+          <w:i w:val="1"/>
+          <w:sz w:val="23"/>
+          <w:szCs w:val="23"/>
+        </w:rPr>
+      </w:pPr>
+      <w:r>
+        <w:rPr>
+          <w:b w:val="1"/>
+          <w:sz w:val="23"/>
+          <w:szCs w:val="23"/>
+          <w:rtl w:val="0"/>
+        </w:rPr>
+        <w:t xml:space="preserve">Tarrant County College </w:t>
+      </w:r>
+      <w:r>
+        <w:rPr>
+          <w:sz w:val="23"/>
+          <w:szCs w:val="23"/>
+          <w:rtl w:val="0"/>
+        </w:rPr>
+        <w:t xml:space="preserve">| DFW, TX</w:t>
+      </w:r>
+      <w:r>
+        <w:rPr>
+          <w:b w:val="1"/>
+          <w:sz w:val="23"/>
+          <w:szCs w:val="23"/>
+          <w:rtl w:val="0"/>
+        </w:rPr>
+        <w:tab/>
+      </w:r>
+      <w:r>
+        <w:rPr>
+          <w:i w:val="1"/>
+          <w:sz w:val="23"/>
+          <w:szCs w:val="23"/>
+          <w:rtl w:val="0"/>
+        </w:rPr>
+        <w:t xml:space="preserve">2018-2021</w:t>
+      </w:r>
+    </w:p>
+    <w:p>
+      <w:pPr>
+        <w:numPr>
+          <w:ilvl w:val="0"/>
+          <w:numId w:val="1"/>
+        </w:numPr>
+        <w:tabs>
+          <w:tab w:val="left" w:leader="none" w:pos="8580"/>
+        </w:tabs>
+        <w:ind w:left="450" w:hanging="360"/>
+        <w:rPr/>
+      </w:pPr>
+      <w:r>
+        <w:rPr>
+          <w:sz w:val="22"/>
+          <w:szCs w:val="22"/>
+          <w:rtl w:val="0"/>
+        </w:rPr>
+        <w:t xml:space="preserve">Backend / Web Development courses in Java/C#/JavaScript </w:t>
+      </w:r>
+      <w:r>
+        <w:rPr>
+          <w:rtl w:val="0"/>
+        </w:rPr>
+      </w:r>
+    </w:p>
+    <w:p>
+      <w:pPr>
+        <w:tabs>
+          <w:tab w:val="right" w:leader="none" w:pos="10780"/>
+        </w:tabs>
+        <w:spacing w:before="160" w:lineRule="auto"/>
+        <w:rPr>
+          <w:sz w:val="23"/>
+          <w:szCs w:val="23"/>
+        </w:rPr>
+      </w:pPr>
+      <w:r>
+        <w:rPr>
+          <w:b w:val="1"/>
+          <w:sz w:val="23"/>
+          <w:szCs w:val="23"/>
+          <w:rtl w:val="0"/>
+        </w:rPr>
+        <w:t xml:space="preserve">The University of Texas at Austin </w:t>
+      </w:r>
+      <w:r>
+        <w:rPr>
+          <w:sz w:val="23"/>
+          <w:szCs w:val="23"/>
+          <w:rtl w:val="0"/>
+        </w:rPr>
+        <w:t xml:space="preserve">| Austin, TX</w:t>
+        <w:tab/>
+        <w:t xml:space="preserve">August 2012 - 2015</w:t>
+      </w:r>
+    </w:p>
+    <w:p>
+      <w:pPr>
+        <w:numPr>
+          <w:ilvl w:val="0"/>
+          <w:numId w:val="1"/>
+        </w:numPr>
+        <w:tabs>
+          <w:tab w:val="left" w:leader="none" w:pos="8580"/>
+        </w:tabs>
+        <w:ind w:left="450" w:hanging="360"/>
+        <w:rPr/>
+      </w:pPr>
+      <w:r>
+        <w:rPr>
+          <w:sz w:val="22"/>
+          <w:szCs w:val="22"/>
+          <w:rtl w:val="0"/>
+        </w:rPr>
+        <w:t xml:space="preserve">Architecture / Engineering Student</w:t>
+      </w:r>
+      <w:r>
+        <w:rPr>
+          <w:rtl w:val="0"/>
+        </w:rPr>
+      </w:r>
+    </w:p>
+    <w:p>
+      <w:pPr>
+        <w:tabs>
+          <w:tab w:val="left" w:leader="none" w:pos="8580"/>
+        </w:tabs>
+        <w:rPr>
+          <w:sz w:val="22"/>
+          <w:szCs w:val="22"/>
+        </w:rPr>
+      </w:pPr>
       <w:r>
         <w:rPr>
           <w:rtl w:val="0"/>
@@ -939,21 +446,21 @@
         <w:tabs>
           <w:tab w:val="right" w:leader="none" w:pos="10440"/>
         </w:tabs>
-        <w:spacing w:before="160" w:line="240" w:lineRule="auto"/>
-        <w:rPr>
-          <w:b w:val="1"/>
-          <w:sz w:val="23"/>
-          <w:szCs w:val="23"/>
-        </w:rPr>
-      </w:pPr>
-      <w:r>
-        <w:rPr>
-          <w:b w:val="1"/>
-          <w:sz w:val="23"/>
-          <w:szCs w:val="23"/>
-          <w:rtl w:val="0"/>
-        </w:rPr>
-        <w:t xml:space="preserve">PROFESSIONAL EXPERIENCE</w:t>
+        <w:spacing w:before="160" w:lineRule="auto"/>
+        <w:rPr>
+          <w:b w:val="1"/>
+          <w:sz w:val="23"/>
+          <w:szCs w:val="23"/>
+        </w:rPr>
+      </w:pPr>
+      <w:r>
+        <w:rPr>
+          <w:b w:val="1"/>
+          <w:sz w:val="23"/>
+          <w:szCs w:val="23"/>
+          <w:rtl w:val="0"/>
+        </w:rPr>
+        <w:t xml:space="preserve">SKILLS</w:t>
       </w:r>
     </w:p>
     <w:p>
@@ -962,7 +469,6 @@
         <w:tabs>
           <w:tab w:val="right" w:leader="none" w:pos="10440"/>
         </w:tabs>
-        <w:spacing w:line="240" w:lineRule="auto"/>
         <w:ind w:left="90" w:hanging="180"/>
         <w:rPr>
           <w:b w:val="1"/>
@@ -983,10 +489,6 @@
     </w:p>
     <w:p>
       <w:pPr>
-        <w:keepNext w:val="0"/>
-        <w:keepLines w:val="0"/>
-        <w:pageBreakBefore w:val="0"/>
-        <w:widowControl w:val="1"/>
         <w:pBdr>
           <w:top w:space="0" w:sz="0" w:val="nil"/>
           <w:left w:space="0" w:sz="0" w:val="nil"/>
@@ -994,12 +496,469 @@
           <w:right w:space="0" w:sz="0" w:val="nil"/>
           <w:between w:space="0" w:sz="0" w:val="nil"/>
         </w:pBdr>
-        <w:shd w:fill="auto" w:val="clear"/>
+        <w:tabs>
+          <w:tab w:val="right" w:leader="none" w:pos="10780"/>
+        </w:tabs>
+        <w:spacing w:before="140" w:lineRule="auto"/>
+        <w:jc w:val="center"/>
+        <w:rPr>
+          <w:sz w:val="22"/>
+          <w:szCs w:val="22"/>
+        </w:rPr>
+      </w:pPr>
+      <w:r>
+        <w:rPr>
+          <w:sz w:val="22"/>
+          <w:szCs w:val="22"/>
+          <w:rtl w:val="0"/>
+        </w:rPr>
+        <w:t xml:space="preserve">Java | JavaScript </w:t>
+      </w:r>
+      <w:r>
+        <w:rPr>
+          <w:rFonts w:ascii="Source Code Pro" w:cs="Source Code Pro" w:eastAsia="Source Code Pro" w:hAnsi="Source Code Pro"/>
+          <w:color w:val="666666"/>
+          <w:sz w:val="18"/>
+          <w:szCs w:val="18"/>
+          <w:rtl w:val="0"/>
+        </w:rPr>
+        <w:t xml:space="preserve">| </w:t>
+      </w:r>
+      <w:r>
+        <w:rPr>
+          <w:sz w:val="22"/>
+          <w:szCs w:val="22"/>
+          <w:rtl w:val="0"/>
+        </w:rPr>
+        <w:t xml:space="preserve">React </w:t>
+      </w:r>
+      <w:r>
+        <w:rPr>
+          <w:rFonts w:ascii="Source Code Pro" w:cs="Source Code Pro" w:eastAsia="Source Code Pro" w:hAnsi="Source Code Pro"/>
+          <w:color w:val="666666"/>
+          <w:sz w:val="18"/>
+          <w:szCs w:val="18"/>
+          <w:rtl w:val="0"/>
+        </w:rPr>
+        <w:t xml:space="preserve">| </w:t>
+      </w:r>
+      <w:r>
+        <w:rPr>
+          <w:sz w:val="22"/>
+          <w:szCs w:val="22"/>
+          <w:rtl w:val="0"/>
+        </w:rPr>
+        <w:t xml:space="preserve">Spring Boot </w:t>
+      </w:r>
+      <w:r>
+        <w:rPr>
+          <w:rFonts w:ascii="Source Code Pro" w:cs="Source Code Pro" w:eastAsia="Source Code Pro" w:hAnsi="Source Code Pro"/>
+          <w:color w:val="666666"/>
+          <w:sz w:val="18"/>
+          <w:szCs w:val="18"/>
+          <w:rtl w:val="0"/>
+        </w:rPr>
+        <w:t xml:space="preserve">| </w:t>
+      </w:r>
+      <w:r>
+        <w:rPr>
+          <w:sz w:val="22"/>
+          <w:szCs w:val="22"/>
+          <w:rtl w:val="0"/>
+        </w:rPr>
+        <w:t xml:space="preserve">Hibernate</w:t>
+      </w:r>
+      <w:r>
+        <w:rPr>
+          <w:rFonts w:ascii="Source Code Pro" w:cs="Source Code Pro" w:eastAsia="Source Code Pro" w:hAnsi="Source Code Pro"/>
+          <w:color w:val="666666"/>
+          <w:sz w:val="18"/>
+          <w:szCs w:val="18"/>
+          <w:rtl w:val="0"/>
+        </w:rPr>
+        <w:t xml:space="preserve"> |</w:t>
+      </w:r>
+      <w:r>
+        <w:rPr>
+          <w:sz w:val="22"/>
+          <w:szCs w:val="22"/>
+          <w:rtl w:val="0"/>
+        </w:rPr>
+        <w:t xml:space="preserve"> </w:t>
+      </w:r>
+      <w:r>
+        <w:rPr>
+          <w:rFonts w:ascii="Source Code Pro" w:cs="Source Code Pro" w:eastAsia="Source Code Pro" w:hAnsi="Source Code Pro"/>
+          <w:color w:val="666666"/>
+          <w:sz w:val="18"/>
+          <w:szCs w:val="18"/>
+          <w:rtl w:val="0"/>
+        </w:rPr>
+        <w:t xml:space="preserve"> </w:t>
+      </w:r>
+      <w:r>
+        <w:rPr>
+          <w:sz w:val="22"/>
+          <w:szCs w:val="22"/>
+          <w:rtl w:val="0"/>
+        </w:rPr>
+        <w:t xml:space="preserve">Maven </w:t>
+      </w:r>
+      <w:r>
+        <w:rPr>
+          <w:rFonts w:ascii="Source Code Pro" w:cs="Source Code Pro" w:eastAsia="Source Code Pro" w:hAnsi="Source Code Pro"/>
+          <w:color w:val="666666"/>
+          <w:sz w:val="18"/>
+          <w:szCs w:val="18"/>
+          <w:rtl w:val="0"/>
+        </w:rPr>
+        <w:t xml:space="preserve">| </w:t>
+      </w:r>
+      <w:r>
+        <w:rPr>
+          <w:sz w:val="22"/>
+          <w:szCs w:val="22"/>
+          <w:rtl w:val="0"/>
+        </w:rPr>
+        <w:t xml:space="preserve">NodeJs </w:t>
+      </w:r>
+      <w:r>
+        <w:rPr>
+          <w:rFonts w:ascii="Source Code Pro" w:cs="Source Code Pro" w:eastAsia="Source Code Pro" w:hAnsi="Source Code Pro"/>
+          <w:color w:val="666666"/>
+          <w:sz w:val="18"/>
+          <w:szCs w:val="18"/>
+          <w:rtl w:val="0"/>
+        </w:rPr>
+        <w:t xml:space="preserve">| </w:t>
+      </w:r>
+      <w:r>
+        <w:rPr>
+          <w:sz w:val="22"/>
+          <w:szCs w:val="22"/>
+          <w:rtl w:val="0"/>
+        </w:rPr>
+        <w:t xml:space="preserve">Express </w:t>
+      </w:r>
+      <w:r>
+        <w:rPr>
+          <w:rFonts w:ascii="Source Code Pro" w:cs="Source Code Pro" w:eastAsia="Source Code Pro" w:hAnsi="Source Code Pro"/>
+          <w:color w:val="666666"/>
+          <w:sz w:val="18"/>
+          <w:szCs w:val="18"/>
+          <w:rtl w:val="0"/>
+        </w:rPr>
+        <w:t xml:space="preserve">| </w:t>
+      </w:r>
+      <w:r>
+        <w:rPr>
+          <w:sz w:val="22"/>
+          <w:szCs w:val="22"/>
+          <w:rtl w:val="0"/>
+        </w:rPr>
+        <w:t xml:space="preserve">PostgreSQL </w:t>
+      </w:r>
+      <w:r>
+        <w:rPr>
+          <w:rFonts w:ascii="Source Code Pro" w:cs="Source Code Pro" w:eastAsia="Source Code Pro" w:hAnsi="Source Code Pro"/>
+          <w:color w:val="666666"/>
+          <w:sz w:val="18"/>
+          <w:szCs w:val="18"/>
+          <w:rtl w:val="0"/>
+        </w:rPr>
+        <w:t xml:space="preserve">| </w:t>
+      </w:r>
+      <w:r>
+        <w:rPr>
+          <w:sz w:val="22"/>
+          <w:szCs w:val="22"/>
+          <w:rtl w:val="0"/>
+        </w:rPr>
+        <w:t xml:space="preserve">OAuth</w:t>
+      </w:r>
+      <w:r>
+        <w:rPr>
+          <w:rFonts w:ascii="Source Code Pro" w:cs="Source Code Pro" w:eastAsia="Source Code Pro" w:hAnsi="Source Code Pro"/>
+          <w:color w:val="666666"/>
+          <w:sz w:val="18"/>
+          <w:szCs w:val="18"/>
+          <w:rtl w:val="0"/>
+        </w:rPr>
+        <w:t xml:space="preserve"> | </w:t>
+      </w:r>
+      <w:r>
+        <w:rPr>
+          <w:sz w:val="22"/>
+          <w:szCs w:val="22"/>
+          <w:rtl w:val="0"/>
+        </w:rPr>
+        <w:t xml:space="preserve">Bcrypt </w:t>
+      </w:r>
+      <w:r>
+        <w:rPr>
+          <w:rFonts w:ascii="Source Code Pro" w:cs="Source Code Pro" w:eastAsia="Source Code Pro" w:hAnsi="Source Code Pro"/>
+          <w:color w:val="666666"/>
+          <w:sz w:val="18"/>
+          <w:szCs w:val="18"/>
+          <w:rtl w:val="0"/>
+        </w:rPr>
+        <w:t xml:space="preserve">|</w:t>
+      </w:r>
+      <w:r>
+        <w:rPr>
+          <w:rFonts w:ascii="Source Code Pro" w:cs="Source Code Pro" w:eastAsia="Source Code Pro" w:hAnsi="Source Code Pro"/>
+          <w:color w:val="666666"/>
+          <w:sz w:val="14"/>
+          <w:szCs w:val="14"/>
+          <w:rtl w:val="0"/>
+        </w:rPr>
+        <w:t xml:space="preserve"> </w:t>
+      </w:r>
+      <w:r>
+        <w:rPr>
+          <w:sz w:val="22"/>
+          <w:szCs w:val="22"/>
+          <w:rtl w:val="0"/>
+        </w:rPr>
+        <w:t xml:space="preserve">AWS </w:t>
+      </w:r>
+      <w:r>
+        <w:rPr>
+          <w:rFonts w:ascii="Source Code Pro" w:cs="Source Code Pro" w:eastAsia="Source Code Pro" w:hAnsi="Source Code Pro"/>
+          <w:color w:val="666666"/>
+          <w:sz w:val="18"/>
+          <w:szCs w:val="18"/>
+          <w:rtl w:val="0"/>
+        </w:rPr>
+        <w:t xml:space="preserve">| </w:t>
+      </w:r>
+      <w:r>
+        <w:rPr>
+          <w:sz w:val="22"/>
+          <w:szCs w:val="22"/>
+          <w:rtl w:val="0"/>
+        </w:rPr>
+        <w:t xml:space="preserve">CSS</w:t>
+      </w:r>
+      <w:r>
+        <w:rPr>
+          <w:rFonts w:ascii="Source Code Pro" w:cs="Source Code Pro" w:eastAsia="Source Code Pro" w:hAnsi="Source Code Pro"/>
+          <w:color w:val="666666"/>
+          <w:sz w:val="18"/>
+          <w:szCs w:val="18"/>
+          <w:rtl w:val="0"/>
+        </w:rPr>
+        <w:t xml:space="preserve"> |</w:t>
+      </w:r>
+      <w:r>
+        <w:rPr>
+          <w:sz w:val="22"/>
+          <w:szCs w:val="22"/>
+          <w:rtl w:val="0"/>
+        </w:rPr>
+        <w:t xml:space="preserve"> Git </w:t>
+      </w:r>
+      <w:r>
+        <w:rPr>
+          <w:rFonts w:ascii="Source Code Pro" w:cs="Source Code Pro" w:eastAsia="Source Code Pro" w:hAnsi="Source Code Pro"/>
+          <w:color w:val="666666"/>
+          <w:sz w:val="18"/>
+          <w:szCs w:val="18"/>
+          <w:rtl w:val="0"/>
+        </w:rPr>
+        <w:t xml:space="preserve">|</w:t>
+      </w:r>
+      <w:r>
+        <w:rPr>
+          <w:rFonts w:ascii="Source Code Pro" w:cs="Source Code Pro" w:eastAsia="Source Code Pro" w:hAnsi="Source Code Pro"/>
+          <w:color w:val="666666"/>
+          <w:sz w:val="14"/>
+          <w:szCs w:val="14"/>
+          <w:rtl w:val="0"/>
+        </w:rPr>
+        <w:t xml:space="preserve"> </w:t>
+      </w:r>
+      <w:r>
+        <w:rPr>
+          <w:sz w:val="22"/>
+          <w:szCs w:val="22"/>
+          <w:rtl w:val="0"/>
+        </w:rPr>
+        <w:t xml:space="preserve">Postman</w:t>
+      </w:r>
+      <w:r>
+        <w:rPr>
+          <w:rFonts w:ascii="Source Code Pro" w:cs="Source Code Pro" w:eastAsia="Source Code Pro" w:hAnsi="Source Code Pro"/>
+          <w:color w:val="666666"/>
+          <w:sz w:val="18"/>
+          <w:szCs w:val="18"/>
+          <w:rtl w:val="0"/>
+        </w:rPr>
+        <w:t xml:space="preserve"> | </w:t>
+      </w:r>
+      <w:r>
+        <w:rPr>
+          <w:sz w:val="22"/>
+          <w:szCs w:val="22"/>
+          <w:rtl w:val="0"/>
+        </w:rPr>
+        <w:t xml:space="preserve">Netflify</w:t>
+      </w:r>
+      <w:r>
+        <w:rPr>
+          <w:rFonts w:ascii="Source Code Pro" w:cs="Source Code Pro" w:eastAsia="Source Code Pro" w:hAnsi="Source Code Pro"/>
+          <w:color w:val="666666"/>
+          <w:sz w:val="18"/>
+          <w:szCs w:val="18"/>
+          <w:rtl w:val="0"/>
+        </w:rPr>
+        <w:t xml:space="preserve">|</w:t>
+      </w:r>
+      <w:r>
+        <w:rPr>
+          <w:rFonts w:ascii="Source Code Pro" w:cs="Source Code Pro" w:eastAsia="Source Code Pro" w:hAnsi="Source Code Pro"/>
+          <w:color w:val="666666"/>
+          <w:sz w:val="12"/>
+          <w:szCs w:val="12"/>
+          <w:rtl w:val="0"/>
+        </w:rPr>
+        <w:t xml:space="preserve"> </w:t>
+      </w:r>
+      <w:r>
+        <w:rPr>
+          <w:sz w:val="22"/>
+          <w:szCs w:val="22"/>
+          <w:rtl w:val="0"/>
+        </w:rPr>
+        <w:t xml:space="preserve">HTML5 </w:t>
+      </w:r>
+      <w:r>
+        <w:rPr>
+          <w:rFonts w:ascii="Source Code Pro" w:cs="Source Code Pro" w:eastAsia="Source Code Pro" w:hAnsi="Source Code Pro"/>
+          <w:color w:val="666666"/>
+          <w:sz w:val="18"/>
+          <w:szCs w:val="18"/>
+          <w:rtl w:val="0"/>
+        </w:rPr>
+        <w:t xml:space="preserve">| </w:t>
+      </w:r>
+      <w:r>
+        <w:rPr>
+          <w:rFonts w:ascii="Source Code Pro" w:cs="Source Code Pro" w:eastAsia="Source Code Pro" w:hAnsi="Source Code Pro"/>
+          <w:color w:val="666666"/>
+          <w:sz w:val="4"/>
+          <w:szCs w:val="4"/>
+          <w:rtl w:val="0"/>
+        </w:rPr>
+        <w:t xml:space="preserve"> </w:t>
+      </w:r>
+      <w:r>
+        <w:rPr>
+          <w:sz w:val="22"/>
+          <w:szCs w:val="22"/>
+          <w:rtl w:val="0"/>
+        </w:rPr>
+        <w:t xml:space="preserve">jQuery </w:t>
+      </w:r>
+      <w:r>
+        <w:rPr>
+          <w:rFonts w:ascii="Source Code Pro" w:cs="Source Code Pro" w:eastAsia="Source Code Pro" w:hAnsi="Source Code Pro"/>
+          <w:color w:val="666666"/>
+          <w:sz w:val="18"/>
+          <w:szCs w:val="18"/>
+          <w:rtl w:val="0"/>
+        </w:rPr>
+        <w:t xml:space="preserve">|</w:t>
+      </w:r>
+      <w:r>
+        <w:rPr>
+          <w:rFonts w:ascii="Source Code Pro" w:cs="Source Code Pro" w:eastAsia="Source Code Pro" w:hAnsi="Source Code Pro"/>
+          <w:color w:val="666666"/>
+          <w:sz w:val="2"/>
+          <w:szCs w:val="2"/>
+          <w:rtl w:val="0"/>
+        </w:rPr>
+        <w:t xml:space="preserve"> </w:t>
+      </w:r>
+      <w:r>
+        <w:rPr>
+          <w:sz w:val="22"/>
+          <w:szCs w:val="22"/>
+          <w:rtl w:val="0"/>
+        </w:rPr>
+        <w:t xml:space="preserve">XML | VMWare | uBuntu Linux | Mockito | JUnit | Windows SQL Server | Wireshark</w:t>
+      </w:r>
+      <w:r>
+        <w:rPr>
+          <w:rFonts w:ascii="Source Code Pro" w:cs="Source Code Pro" w:eastAsia="Source Code Pro" w:hAnsi="Source Code Pro"/>
+          <w:sz w:val="18"/>
+          <w:szCs w:val="18"/>
+          <w:rtl w:val="0"/>
+        </w:rPr>
+        <w:t xml:space="preserve"> |</w:t>
+      </w:r>
+      <w:r>
+        <w:rPr>
+          <w:sz w:val="22"/>
+          <w:szCs w:val="22"/>
+          <w:rtl w:val="0"/>
+        </w:rPr>
+        <w:t xml:space="preserve"> Salesforce | RDTabs</w:t>
+      </w:r>
+    </w:p>
+    <w:p>
+      <w:pPr>
+        <w:keepLines w:val="1"/>
+        <w:tabs>
+          <w:tab w:val="right" w:leader="none" w:pos="10440"/>
+        </w:tabs>
+        <w:spacing w:before="160" w:lineRule="auto"/>
+        <w:rPr>
+          <w:b w:val="1"/>
+          <w:sz w:val="23"/>
+          <w:szCs w:val="23"/>
+        </w:rPr>
+      </w:pPr>
+      <w:r>
+        <w:rPr>
+          <w:b w:val="1"/>
+          <w:sz w:val="23"/>
+          <w:szCs w:val="23"/>
+          <w:rtl w:val="0"/>
+        </w:rPr>
+        <w:t xml:space="preserve">RELEVANT PROFESSIONAL EXPERIENCE</w:t>
+      </w:r>
+    </w:p>
+    <w:p>
+      <w:pPr>
+        <w:keepLines w:val="1"/>
+        <w:tabs>
+          <w:tab w:val="right" w:leader="none" w:pos="10440"/>
+        </w:tabs>
+        <w:ind w:left="90" w:hanging="180"/>
+        <w:rPr>
+          <w:b w:val="1"/>
+          <w:sz w:val="23"/>
+          <w:szCs w:val="23"/>
+        </w:rPr>
+      </w:pPr>
+      <w:r>
+        <w:pict>
+          <v:rect style="width:0.0pt;height:1.5pt" o:hr="t" o:hrstd="t" o:hralign="center" fillcolor="#A0A0A0" stroked="f"/>
+        </w:pict>
+      </w:r>
+      <w:r>
+        <w:rPr>
+          <w:rtl w:val="0"/>
+        </w:rPr>
+      </w:r>
+    </w:p>
+    <w:p>
+      <w:pPr>
         <w:tabs>
           <w:tab w:val="right" w:leader="none" w:pos="10800"/>
         </w:tabs>
-        <w:spacing w:after="0" w:before="100" w:line="240" w:lineRule="auto"/>
-        <w:ind w:left="0" w:right="0" w:firstLine="0"/>
+        <w:spacing w:before="100" w:lineRule="auto"/>
         <w:rPr>
           <w:b w:val="1"/>
           <w:sz w:val="19"/>
@@ -1013,15 +972,32 @@
           <w:szCs w:val="23"/>
           <w:rtl w:val="0"/>
         </w:rPr>
-        <w:t xml:space="preserve">Devmountain | </w:t>
-      </w:r>
-      <w:r>
-        <w:rPr>
-          <w:sz w:val="22"/>
-          <w:szCs w:val="22"/>
-          <w:rtl w:val="0"/>
-        </w:rPr>
-        <w:t xml:space="preserve">Lehi, UT (remote)</w:t>
+        <w:t xml:space="preserve">Bowling Proprietors' Association of America</w:t>
+      </w:r>
+      <w:r>
+        <w:rPr>
+          <w:sz w:val="23"/>
+          <w:szCs w:val="23"/>
+          <w:rtl w:val="0"/>
+        </w:rPr>
+        <w:t xml:space="preserve"> </w:t>
+      </w:r>
+      <w:r>
+        <w:rPr>
+          <w:b w:val="1"/>
+          <w:sz w:val="23"/>
+          <w:szCs w:val="23"/>
+          <w:rtl w:val="0"/>
+        </w:rPr>
+        <w:t xml:space="preserve">| </w:t>
+      </w:r>
+      <w:r>
+        <w:rPr>
+          <w:sz w:val="22"/>
+          <w:szCs w:val="22"/>
+          <w:rtl w:val="0"/>
+        </w:rPr>
+        <w:t xml:space="preserve">Arlington, TX</w:t>
         <w:tab/>
       </w:r>
       <w:r>
@@ -1031,20 +1007,192 @@
           <w:szCs w:val="23"/>
           <w:rtl w:val="0"/>
         </w:rPr>
-        <w:t xml:space="preserve">October 2022 - February 2023 </w:t>
-      </w:r>
-      <w:r>
-        <w:rPr>
-          <w:rtl w:val="0"/>
-        </w:rPr>
-      </w:r>
-    </w:p>
-    <w:p>
-      <w:pPr>
-        <w:keepNext w:val="0"/>
-        <w:keepLines w:val="0"/>
-        <w:pageBreakBefore w:val="0"/>
-        <w:widowControl w:val="1"/>
+        <w:t xml:space="preserve">May 2023 - April 2024 </w:t>
+      </w:r>
+      <w:r>
+        <w:rPr>
+          <w:rtl w:val="0"/>
+        </w:rPr>
+      </w:r>
+    </w:p>
+    <w:p>
+      <w:pPr>
+        <w:rPr>
+          <w:i w:val="1"/>
+          <w:sz w:val="23"/>
+          <w:szCs w:val="23"/>
+        </w:rPr>
+      </w:pPr>
+      <w:r>
+        <w:rPr>
+          <w:i w:val="1"/>
+          <w:sz w:val="23"/>
+          <w:szCs w:val="23"/>
+          <w:rtl w:val="0"/>
+        </w:rPr>
+        <w:t xml:space="preserve">Web Support Specialist</w:t>
+      </w:r>
+    </w:p>
+    <w:p>
+      <w:pPr>
+        <w:rPr>
+          <w:sz w:val="23"/>
+          <w:szCs w:val="23"/>
+        </w:rPr>
+      </w:pPr>
+      <w:r>
+        <w:rPr>
+          <w:sz w:val="23"/>
+          <w:szCs w:val="23"/>
+          <w:rtl w:val="0"/>
+        </w:rPr>
+        <w:t xml:space="preserve">Web Development and Web Administration  - Salesforce Application Admin</w:t>
+      </w:r>
+    </w:p>
+    <w:p>
+      <w:pPr>
+        <w:numPr>
+          <w:ilvl w:val="0"/>
+          <w:numId w:val="2"/>
+        </w:numPr>
+        <w:ind w:left="450" w:hanging="360"/>
+        <w:rPr>
+          <w:sz w:val="22"/>
+          <w:szCs w:val="22"/>
+        </w:rPr>
+      </w:pPr>
+      <w:r>
+        <w:rPr>
+          <w:sz w:val="22"/>
+          <w:szCs w:val="22"/>
+          <w:rtl w:val="0"/>
+        </w:rPr>
+        <w:t xml:space="preserve">Provided multiple web services including web design/development, email hosting, and site maintenance for over 200 BPAA members, bowling industry businesses, and governing bodies of bowling at the International Bowling Campus, mostly utilizing .Net DotNetNuke environment and SQL Server</w:t>
+      </w:r>
+    </w:p>
+    <w:p>
+      <w:pPr>
+        <w:numPr>
+          <w:ilvl w:val="0"/>
+          <w:numId w:val="2"/>
+        </w:numPr>
+        <w:ind w:left="450" w:hanging="360"/>
+        <w:rPr>
+          <w:sz w:val="22"/>
+          <w:szCs w:val="22"/>
+        </w:rPr>
+      </w:pPr>
+      <w:r>
+        <w:rPr>
+          <w:sz w:val="22"/>
+          <w:szCs w:val="22"/>
+          <w:rtl w:val="0"/>
+        </w:rPr>
+        <w:t xml:space="preserve">Resolved customer web support tickets for their products and handled internal requests for development of association related web services and internal Salesforce troubleshooting</w:t>
+      </w:r>
+    </w:p>
+    <w:p>
+      <w:pPr>
+        <w:numPr>
+          <w:ilvl w:val="0"/>
+          <w:numId w:val="2"/>
+        </w:numPr>
+        <w:ind w:left="450" w:hanging="360"/>
+        <w:rPr>
+          <w:sz w:val="22"/>
+          <w:szCs w:val="22"/>
+        </w:rPr>
+      </w:pPr>
+      <w:r>
+        <w:rPr>
+          <w:sz w:val="22"/>
+          <w:szCs w:val="22"/>
+          <w:rtl w:val="0"/>
+        </w:rPr>
+        <w:t xml:space="preserve">Serve as the primary contact with BPAA web service end users, handling and resolving customer requests or bug fixes, including both Salesforce CRM software products and custom development.</w:t>
+      </w:r>
+    </w:p>
+    <w:p>
+      <w:pPr>
+        <w:numPr>
+          <w:ilvl w:val="0"/>
+          <w:numId w:val="2"/>
+        </w:numPr>
+        <w:ind w:left="450" w:hanging="360"/>
+        <w:rPr>
+          <w:sz w:val="22"/>
+          <w:szCs w:val="22"/>
+          <w:u w:val="none"/>
+        </w:rPr>
+      </w:pPr>
+      <w:r>
+        <w:rPr>
+          <w:sz w:val="22"/>
+          <w:szCs w:val="22"/>
+          <w:rtl w:val="0"/>
+        </w:rPr>
+        <w:t xml:space="preserve">Handle of administrative functions including data permissions, field validation, organizational role management and user security, helping supervise a customer base of over 200 Salesforce software licenses</w:t>
+      </w:r>
+    </w:p>
+    <w:p>
+      <w:pPr>
+        <w:numPr>
+          <w:ilvl w:val="0"/>
+          <w:numId w:val="2"/>
+        </w:numPr>
+        <w:ind w:left="450" w:hanging="360"/>
+        <w:rPr>
+          <w:sz w:val="22"/>
+          <w:szCs w:val="22"/>
+          <w:u w:val="none"/>
+        </w:rPr>
+      </w:pPr>
+      <w:r>
+        <w:rPr>
+          <w:sz w:val="22"/>
+          <w:szCs w:val="22"/>
+          <w:rtl w:val="0"/>
+        </w:rPr>
+        <w:t xml:space="preserve">Assisted and educated clients on Salesforce software utilization with customized CRM  reports and dashboards to leverage their business’ engagement and provide data insight</w:t>
+      </w:r>
+    </w:p>
+    <w:p>
+      <w:pPr>
+        <w:numPr>
+          <w:ilvl w:val="0"/>
+          <w:numId w:val="2"/>
+        </w:numPr>
+        <w:ind w:left="450" w:hanging="360"/>
+        <w:rPr>
+          <w:sz w:val="22"/>
+          <w:szCs w:val="22"/>
+        </w:rPr>
+      </w:pPr>
+      <w:r>
+        <w:rPr>
+          <w:sz w:val="22"/>
+          <w:szCs w:val="22"/>
+          <w:rtl w:val="0"/>
+        </w:rPr>
+        <w:t xml:space="preserve">International Bowling Museum exhibit display network maintenance and upgrades utilizing ELO Touch hardware/software suite</w:t>
+      </w:r>
+    </w:p>
+    <w:p>
+      <w:pPr>
+        <w:ind w:left="0" w:firstLine="0"/>
+        <w:rPr>
+          <w:sz w:val="22"/>
+          <w:szCs w:val="22"/>
+        </w:rPr>
+      </w:pPr>
+      <w:r>
+        <w:rPr>
+          <w:rtl w:val="0"/>
+        </w:rPr>
+      </w:r>
+    </w:p>
+    <w:p>
+      <w:pPr>
         <w:pBdr>
           <w:top w:space="0" w:sz="0" w:val="nil"/>
           <w:left w:space="0" w:sz="0" w:val="nil"/>
@@ -1052,32 +1200,68 @@
           <w:right w:space="0" w:sz="0" w:val="nil"/>
           <w:between w:space="0" w:sz="0" w:val="nil"/>
         </w:pBdr>
-        <w:shd w:fill="auto" w:val="clear"/>
-        <w:spacing w:after="0" w:before="0" w:line="240" w:lineRule="auto"/>
-        <w:ind w:left="0" w:right="0" w:firstLine="0"/>
-        <w:jc w:val="left"/>
+        <w:tabs>
+          <w:tab w:val="right" w:leader="none" w:pos="10800"/>
+        </w:tabs>
+        <w:spacing w:before="100" w:lineRule="auto"/>
+        <w:rPr>
+          <w:b w:val="1"/>
+          <w:sz w:val="19"/>
+          <w:szCs w:val="19"/>
+        </w:rPr>
+      </w:pPr>
+      <w:r>
+        <w:rPr>
+          <w:b w:val="1"/>
+          <w:sz w:val="23"/>
+          <w:szCs w:val="23"/>
+          <w:rtl w:val="0"/>
+        </w:rPr>
+        <w:t xml:space="preserve">Devmountain </w:t>
+      </w:r>
+      <w:r>
+        <w:rPr>
+          <w:sz w:val="23"/>
+          <w:szCs w:val="23"/>
+          <w:rtl w:val="0"/>
+        </w:rPr>
+        <w:t xml:space="preserve">(Strayer University) </w:t>
+      </w:r>
+      <w:r>
+        <w:rPr>
+          <w:b w:val="1"/>
+          <w:sz w:val="23"/>
+          <w:szCs w:val="23"/>
+          <w:rtl w:val="0"/>
+        </w:rPr>
+        <w:t xml:space="preserve">| </w:t>
+      </w:r>
+      <w:r>
+        <w:rPr>
+          <w:sz w:val="22"/>
+          <w:szCs w:val="22"/>
+          <w:rtl w:val="0"/>
+        </w:rPr>
+        <w:t xml:space="preserve">Lehi, UT (remote)</w:t>
+        <w:tab/>
+      </w:r>
+      <w:r>
         <w:rPr>
           <w:i w:val="1"/>
           <w:sz w:val="23"/>
           <w:szCs w:val="23"/>
-        </w:rPr>
-      </w:pPr>
-      <w:r>
-        <w:rPr>
-          <w:i w:val="1"/>
-          <w:sz w:val="23"/>
-          <w:szCs w:val="23"/>
-          <w:rtl w:val="0"/>
-        </w:rPr>
-        <w:t xml:space="preserve">Full Stack Software Engineer - Java Specialization (student)</w:t>
-      </w:r>
-    </w:p>
-    <w:p>
-      <w:pPr>
-        <w:keepNext w:val="0"/>
-        <w:keepLines w:val="0"/>
-        <w:pageBreakBefore w:val="0"/>
-        <w:widowControl w:val="1"/>
+          <w:rtl w:val="0"/>
+        </w:rPr>
+        <w:t xml:space="preserve">October 2022 - February 2023 </w:t>
+      </w:r>
+      <w:r>
+        <w:rPr>
+          <w:rtl w:val="0"/>
+        </w:rPr>
+      </w:r>
+    </w:p>
+    <w:p>
+      <w:pPr>
         <w:pBdr>
           <w:top w:space="0" w:sz="0" w:val="nil"/>
           <w:left w:space="0" w:sz="0" w:val="nil"/>
@@ -1085,10 +1269,6 @@
           <w:right w:space="0" w:sz="0" w:val="nil"/>
           <w:between w:space="0" w:sz="0" w:val="nil"/>
         </w:pBdr>
-        <w:shd w:fill="auto" w:val="clear"/>
-        <w:spacing w:after="0" w:before="0" w:line="240" w:lineRule="auto"/>
-        <w:ind w:left="0" w:right="0" w:firstLine="0"/>
-        <w:jc w:val="left"/>
         <w:rPr>
           <w:i w:val="1"/>
           <w:sz w:val="23"/>
@@ -1097,16 +1277,16 @@
       </w:pPr>
       <w:r>
         <w:rPr>
-          <w:rtl w:val="0"/>
-        </w:rPr>
-      </w:r>
-    </w:p>
-    <w:p>
-      <w:pPr>
-        <w:keepNext w:val="0"/>
-        <w:keepLines w:val="0"/>
-        <w:pageBreakBefore w:val="0"/>
-        <w:widowControl w:val="1"/>
+          <w:i w:val="1"/>
+          <w:sz w:val="23"/>
+          <w:szCs w:val="23"/>
+          <w:rtl w:val="0"/>
+        </w:rPr>
+        <w:t xml:space="preserve">Certified Full Stack Software Engineer - Java Specialization (student)</w:t>
+      </w:r>
+    </w:p>
+    <w:p>
+      <w:pPr>
         <w:pBdr>
           <w:top w:space="0" w:sz="0" w:val="nil"/>
           <w:left w:space="0" w:sz="0" w:val="nil"/>
@@ -1114,10 +1294,77 @@
           <w:right w:space="0" w:sz="0" w:val="nil"/>
           <w:between w:space="0" w:sz="0" w:val="nil"/>
         </w:pBdr>
-        <w:shd w:fill="auto" w:val="clear"/>
-        <w:spacing w:after="80" w:before="80" w:line="240" w:lineRule="auto"/>
-        <w:ind w:left="0" w:right="0" w:firstLine="0"/>
-        <w:jc w:val="left"/>
+        <w:rPr>
+          <w:sz w:val="23"/>
+          <w:szCs w:val="23"/>
+        </w:rPr>
+      </w:pPr>
+      <w:r>
+        <w:rPr>
+          <w:sz w:val="23"/>
+          <w:szCs w:val="23"/>
+          <w:rtl w:val="0"/>
+        </w:rPr>
+        <w:t xml:space="preserve">Wheel Watcher -Java Application</w:t>
+      </w:r>
+    </w:p>
+    <w:p>
+      <w:pPr>
+        <w:numPr>
+          <w:ilvl w:val="0"/>
+          <w:numId w:val="2"/>
+        </w:numPr>
+        <w:ind w:left="450" w:hanging="360"/>
+        <w:rPr>
+          <w:sz w:val="22"/>
+          <w:szCs w:val="22"/>
+        </w:rPr>
+      </w:pPr>
+      <w:r>
+        <w:rPr>
+          <w:sz w:val="22"/>
+          <w:szCs w:val="22"/>
+          <w:rtl w:val="0"/>
+        </w:rPr>
+        <w:t xml:space="preserve">Specialized in Java development with the Spring framework to build RESTful APIs</w:t>
+      </w:r>
+    </w:p>
+    <w:p>
+      <w:pPr>
+        <w:numPr>
+          <w:ilvl w:val="0"/>
+          <w:numId w:val="2"/>
+        </w:numPr>
+        <w:ind w:left="450" w:hanging="360"/>
+        <w:rPr>
+          <w:sz w:val="22"/>
+          <w:szCs w:val="22"/>
+        </w:rPr>
+      </w:pPr>
+      <w:r>
+        <w:rPr>
+          <w:sz w:val="22"/>
+          <w:szCs w:val="22"/>
+          <w:rtl w:val="0"/>
+        </w:rPr>
+        <w:t xml:space="preserve">Constructed a library of historical automotive wheels with Java, Spring Boot, Hibernate, Maven and a PostgreSQL database. Utilized OAuth Bcrypt for authentication and a front-end built with React.</w:t>
+      </w:r>
+      <w:r>
+        <w:rPr>
+          <w:rtl w:val="0"/>
+        </w:rPr>
+      </w:r>
+    </w:p>
+    <w:p>
+      <w:pPr>
+        <w:pBdr>
+          <w:top w:space="0" w:sz="0" w:val="nil"/>
+          <w:left w:space="0" w:sz="0" w:val="nil"/>
+          <w:bottom w:space="0" w:sz="0" w:val="nil"/>
+          <w:right w:space="0" w:sz="0" w:val="nil"/>
+          <w:between w:space="0" w:sz="0" w:val="nil"/>
+        </w:pBdr>
+        <w:spacing w:after="80" w:before="80" w:lineRule="auto"/>
         <w:rPr>
           <w:sz w:val="22"/>
           <w:szCs w:val="22"/>
@@ -1128,28 +1375,11 @@
         <w:rPr>
           <w:sz w:val="22"/>
           <w:szCs w:val="22"/>
-          <w:u w:val="single"/>
-          <w:rtl w:val="0"/>
-        </w:rPr>
-        <w:t xml:space="preserve">Auto Build Box</w:t>
-      </w:r>
-      <w:r>
-        <w:rPr>
-          <w:sz w:val="22"/>
-          <w:szCs w:val="22"/>
-          <w:rtl w:val="0"/>
-        </w:rPr>
-        <w:t xml:space="preserve"> </w:t>
-      </w:r>
-      <w:r>
-        <w:rPr>
-          <w:sz w:val="22"/>
-          <w:szCs w:val="22"/>
-          <w:rtl w:val="0"/>
-        </w:rPr>
-        <w:t xml:space="preserve">- </w:t>
-      </w:r>
-      <w:hyperlink r:id="rId10">
+          <w:rtl w:val="0"/>
+        </w:rPr>
+        <w:t xml:space="preserve">Auto Build Box - </w:t>
+      </w:r>
+      <w:hyperlink r:id="rId11">
         <w:r>
           <w:rPr>
             <w:color w:val="1155cc"/>
@@ -1195,10 +1425,6 @@
     </w:p>
     <w:p>
       <w:pPr>
-        <w:keepNext w:val="0"/>
-        <w:keepLines w:val="0"/>
-        <w:pageBreakBefore w:val="0"/>
-        <w:widowControl w:val="1"/>
         <w:pBdr>
           <w:top w:space="0" w:sz="0" w:val="nil"/>
           <w:left w:space="0" w:sz="0" w:val="nil"/>
@@ -1206,10 +1432,6 @@
           <w:right w:space="0" w:sz="0" w:val="nil"/>
           <w:between w:space="0" w:sz="0" w:val="nil"/>
         </w:pBdr>
-        <w:shd w:fill="auto" w:val="clear"/>
-        <w:spacing w:after="0" w:before="0" w:line="240" w:lineRule="auto"/>
-        <w:ind w:left="0" w:right="0" w:firstLine="0"/>
-        <w:jc w:val="left"/>
         <w:rPr>
           <w:sz w:val="22"/>
           <w:szCs w:val="22"/>
@@ -1226,10 +1448,59 @@
     </w:p>
     <w:p>
       <w:pPr>
-        <w:keepNext w:val="0"/>
-        <w:keepLines w:val="0"/>
-        <w:pageBreakBefore w:val="0"/>
-        <w:widowControl w:val="1"/>
+        <w:numPr>
+          <w:ilvl w:val="0"/>
+          <w:numId w:val="3"/>
+        </w:numPr>
+        <w:pBdr>
+          <w:top w:space="0" w:sz="0" w:val="nil"/>
+          <w:left w:space="0" w:sz="0" w:val="nil"/>
+          <w:bottom w:space="0" w:sz="0" w:val="nil"/>
+          <w:right w:space="0" w:sz="0" w:val="nil"/>
+          <w:between w:space="0" w:sz="0" w:val="nil"/>
+        </w:pBdr>
+        <w:ind w:left="450" w:hanging="360"/>
+        <w:rPr/>
+      </w:pPr>
+      <w:r>
+        <w:rPr>
+          <w:sz w:val="22"/>
+          <w:szCs w:val="22"/>
+          <w:rtl w:val="0"/>
+        </w:rPr>
+        <w:t xml:space="preserve">Developed a site to provide a simple user experience for tracking custom automotive builds and features.</w:t>
+      </w:r>
+      <w:r>
+        <w:rPr>
+          <w:rtl w:val="0"/>
+        </w:rPr>
+      </w:r>
+    </w:p>
+    <w:p>
+      <w:pPr>
+        <w:numPr>
+          <w:ilvl w:val="0"/>
+          <w:numId w:val="3"/>
+        </w:numPr>
+        <w:ind w:left="450" w:hanging="360"/>
+        <w:rPr/>
+      </w:pPr>
+      <w:r>
+        <w:rPr>
+          <w:sz w:val="22"/>
+          <w:szCs w:val="22"/>
+          <w:rtl w:val="0"/>
+        </w:rPr>
+        <w:t xml:space="preserve">Provided authentication and user credentials using Bcrypt 0Auth to ensure a secure experience.</w:t>
+      </w:r>
+      <w:r>
+        <w:rPr>
+          <w:rtl w:val="0"/>
+        </w:rPr>
+      </w:r>
+    </w:p>
+    <w:p>
+      <w:pPr>
         <w:numPr>
           <w:ilvl w:val="0"/>
           <w:numId w:val="2"/>
@@ -1241,110 +1512,70 @@
           <w:right w:space="0" w:sz="0" w:val="nil"/>
           <w:between w:space="0" w:sz="0" w:val="nil"/>
         </w:pBdr>
-        <w:shd w:fill="auto" w:val="clear"/>
-        <w:spacing w:after="0" w:before="0" w:line="240" w:lineRule="auto"/>
-        <w:ind w:left="450" w:right="0" w:hanging="360"/>
-        <w:jc w:val="left"/>
-        <w:rPr>
-          <w:u w:val="none"/>
-        </w:rPr>
-      </w:pPr>
-      <w:r>
-        <w:rPr>
-          <w:sz w:val="22"/>
-          <w:szCs w:val="22"/>
-          <w:rtl w:val="0"/>
-        </w:rPr>
-        <w:t xml:space="preserve">Developed a site to provide a simple user experience for tracking custom automotives builds and features.</w:t>
-      </w:r>
-    </w:p>
-    <w:p>
-      <w:pPr>
-        <w:pageBreakBefore w:val="0"/>
-        <w:numPr>
-          <w:ilvl w:val="0"/>
-          <w:numId w:val="2"/>
-        </w:numPr>
-        <w:spacing w:line="240" w:lineRule="auto"/>
         <w:ind w:left="450" w:hanging="360"/>
-      </w:pPr>
-      <w:r>
-        <w:rPr>
-          <w:sz w:val="22"/>
-          <w:szCs w:val="22"/>
-          <w:rtl w:val="0"/>
-        </w:rPr>
-        <w:t xml:space="preserve">Provided authentication and user credentials using Bcrypt 0Auth to ensure a secure experience.</w:t>
-      </w:r>
-    </w:p>
-    <w:p>
-      <w:pPr>
-        <w:keepNext w:val="0"/>
-        <w:keepLines w:val="0"/>
-        <w:pageBreakBefore w:val="0"/>
-        <w:widowControl w:val="1"/>
-        <w:numPr>
-          <w:ilvl w:val="0"/>
-          <w:numId w:val="3"/>
-        </w:numPr>
-        <w:pBdr>
-          <w:top w:space="0" w:sz="0" w:val="nil"/>
-          <w:left w:space="0" w:sz="0" w:val="nil"/>
-          <w:bottom w:space="0" w:sz="0" w:val="nil"/>
-          <w:right w:space="0" w:sz="0" w:val="nil"/>
-          <w:between w:space="0" w:sz="0" w:val="nil"/>
-        </w:pBdr>
-        <w:shd w:fill="auto" w:val="clear"/>
-        <w:spacing w:after="0" w:before="0" w:line="240" w:lineRule="auto"/>
-        <w:ind w:left="450" w:right="0" w:hanging="360"/>
-        <w:jc w:val="left"/>
-      </w:pPr>
-      <w:r>
-        <w:rPr>
-          <w:b w:val="0"/>
-          <w:sz w:val="22"/>
-          <w:szCs w:val="22"/>
-          <w:rtl w:val="0"/>
-        </w:rPr>
-        <w:t xml:space="preserve">Integrated React, Bootstrap, and Semantic UI for styling</w:t>
-      </w:r>
-    </w:p>
-    <w:p>
-      <w:pPr>
-        <w:keepNext w:val="0"/>
-        <w:keepLines w:val="0"/>
-        <w:pageBreakBefore w:val="0"/>
-        <w:widowControl w:val="1"/>
-        <w:pBdr>
-          <w:top w:space="0" w:sz="0" w:val="nil"/>
-          <w:left w:space="0" w:sz="0" w:val="nil"/>
-          <w:bottom w:space="0" w:sz="0" w:val="nil"/>
-          <w:right w:space="0" w:sz="0" w:val="nil"/>
-          <w:between w:space="0" w:sz="0" w:val="nil"/>
-        </w:pBdr>
-        <w:shd w:fill="auto" w:val="clear"/>
-        <w:spacing w:after="0" w:before="0" w:line="240" w:lineRule="auto"/>
-        <w:ind w:left="450" w:right="0" w:firstLine="0"/>
-        <w:jc w:val="left"/>
-        <w:rPr>
-          <w:sz w:val="22"/>
-          <w:szCs w:val="22"/>
-        </w:rPr>
-      </w:pPr>
-      <w:r>
-        <w:rPr>
-          <w:rtl w:val="0"/>
-        </w:rPr>
-      </w:r>
-    </w:p>
-    <w:p>
-      <w:pPr>
-        <w:pageBreakBefore w:val="0"/>
+        <w:rPr/>
+      </w:pPr>
+      <w:bookmarkStart w:colFirst="0" w:colLast="0" w:name="_heading=h.gjdgxs" w:id="0"/>
+      <w:bookmarkEnd w:id="0"/>
+      <w:r>
+        <w:rPr>
+          <w:sz w:val="22"/>
+          <w:szCs w:val="22"/>
+          <w:rtl w:val="0"/>
+        </w:rPr>
+        <w:t xml:space="preserve">Integrated React, Bootstrap, and Semantic UI for styling.</w:t>
+      </w:r>
+      <w:r>
+        <w:rPr>
+          <w:rtl w:val="0"/>
+        </w:rPr>
+      </w:r>
+    </w:p>
+    <w:p>
+      <w:pPr>
         <w:shd w:fill="ffffff" w:val="clear"/>
         <w:tabs>
           <w:tab w:val="right" w:leader="none" w:pos="10800"/>
         </w:tabs>
-        <w:spacing w:before="100" w:line="240" w:lineRule="auto"/>
+        <w:spacing w:before="100" w:lineRule="auto"/>
+        <w:rPr>
+          <w:b w:val="1"/>
+          <w:sz w:val="23"/>
+          <w:szCs w:val="23"/>
+        </w:rPr>
+      </w:pPr>
+      <w:r>
+        <w:rPr>
+          <w:rtl w:val="0"/>
+        </w:rPr>
+      </w:r>
+    </w:p>
+    <w:p>
+      <w:pPr>
+        <w:shd w:fill="ffffff" w:val="clear"/>
+        <w:tabs>
+          <w:tab w:val="right" w:leader="none" w:pos="10800"/>
+        </w:tabs>
+        <w:spacing w:before="100" w:lineRule="auto"/>
+        <w:rPr>
+          <w:b w:val="1"/>
+          <w:sz w:val="23"/>
+          <w:szCs w:val="23"/>
+        </w:rPr>
+      </w:pPr>
+      <w:r>
+        <w:rPr>
+          <w:rtl w:val="0"/>
+        </w:rPr>
+      </w:r>
+    </w:p>
+    <w:p>
+      <w:pPr>
+        <w:shd w:fill="ffffff" w:val="clear"/>
+        <w:tabs>
+          <w:tab w:val="right" w:leader="none" w:pos="10800"/>
+        </w:tabs>
+        <w:spacing w:before="100" w:lineRule="auto"/>
         <w:rPr>
           <w:rFonts w:ascii="Calibri" w:cs="Calibri" w:eastAsia="Calibri" w:hAnsi="Calibri"/>
           <w:sz w:val="23"/>
@@ -1406,15 +1637,13 @@
     </w:p>
     <w:p>
       <w:pPr>
-        <w:pageBreakBefore w:val="0"/>
         <w:shd w:fill="ffffff" w:val="clear"/>
-        <w:spacing w:before="0" w:line="240" w:lineRule="auto"/>
-        <w:rPr>
-          <w:sz w:val="22"/>
-          <w:szCs w:val="22"/>
-        </w:rPr>
-      </w:pPr>
-      <w:hyperlink r:id="rId11">
+        <w:rPr>
+          <w:sz w:val="22"/>
+          <w:szCs w:val="22"/>
+        </w:rPr>
+      </w:pPr>
+      <w:hyperlink r:id="rId12">
         <w:r>
           <w:rPr>
             <w:i w:val="1"/>
@@ -1429,19 +1658,18 @@
       </w:hyperlink>
       <w:r>
         <w:rPr>
-          <w:rtl w:val="0"/>
-        </w:rPr>
-      </w:r>
-    </w:p>
-    <w:p>
-      <w:pPr>
-        <w:keepNext w:val="0"/>
-        <w:keepLines w:val="0"/>
-        <w:pageBreakBefore w:val="0"/>
-        <w:widowControl w:val="1"/>
+          <w:sz w:val="22"/>
+          <w:szCs w:val="22"/>
+          <w:rtl w:val="0"/>
+        </w:rPr>
+        <w:t xml:space="preserve"> | HTML | CSS | Javascript | SQL | Divi | Elementor | Wordpress</w:t>
+      </w:r>
+    </w:p>
+    <w:p>
+      <w:pPr>
         <w:numPr>
           <w:ilvl w:val="0"/>
-          <w:numId w:val="3"/>
+          <w:numId w:val="2"/>
         </w:numPr>
         <w:pBdr>
           <w:top w:space="0" w:sz="0" w:val="nil"/>
@@ -1450,10 +1678,8 @@
           <w:right w:space="0" w:sz="0" w:val="nil"/>
           <w:between w:space="0" w:sz="0" w:val="nil"/>
         </w:pBdr>
-        <w:shd w:fill="auto" w:val="clear"/>
-        <w:spacing w:after="0" w:before="0" w:line="240" w:lineRule="auto"/>
-        <w:ind w:left="450" w:right="0" w:hanging="360"/>
-        <w:jc w:val="left"/>
+        <w:ind w:left="450" w:hanging="360"/>
+        <w:rPr/>
       </w:pPr>
       <w:r>
         <w:rPr>
@@ -1463,16 +1689,17 @@
         </w:rPr>
         <w:t xml:space="preserve">Developed and maintained business and marketing websites for independent clients.</w:t>
       </w:r>
-    </w:p>
-    <w:p>
-      <w:pPr>
-        <w:keepNext w:val="0"/>
-        <w:keepLines w:val="0"/>
-        <w:pageBreakBefore w:val="0"/>
-        <w:widowControl w:val="1"/>
+      <w:r>
+        <w:rPr>
+          <w:rtl w:val="0"/>
+        </w:rPr>
+      </w:r>
+    </w:p>
+    <w:p>
+      <w:pPr>
         <w:numPr>
           <w:ilvl w:val="0"/>
-          <w:numId w:val="3"/>
+          <w:numId w:val="2"/>
         </w:numPr>
         <w:pBdr>
           <w:top w:space="0" w:sz="0" w:val="nil"/>
@@ -1481,10 +1708,8 @@
           <w:right w:space="0" w:sz="0" w:val="nil"/>
           <w:between w:space="0" w:sz="0" w:val="nil"/>
         </w:pBdr>
-        <w:shd w:fill="auto" w:val="clear"/>
-        <w:spacing w:after="0" w:before="0" w:line="240" w:lineRule="auto"/>
-        <w:ind w:left="450" w:right="0" w:hanging="360"/>
-        <w:jc w:val="left"/>
+        <w:ind w:left="450" w:hanging="360"/>
+        <w:rPr/>
       </w:pPr>
       <w:r>
         <w:rPr>
@@ -1494,16 +1719,17 @@
         </w:rPr>
         <w:t xml:space="preserve">Created value with customers or distributors by developing, collaborating, and executing web marketing plans that grew the categories and increased sales.</w:t>
       </w:r>
-    </w:p>
-    <w:p>
-      <w:pPr>
-        <w:keepNext w:val="0"/>
-        <w:keepLines w:val="0"/>
-        <w:pageBreakBefore w:val="0"/>
-        <w:widowControl w:val="1"/>
+      <w:r>
+        <w:rPr>
+          <w:rtl w:val="0"/>
+        </w:rPr>
+      </w:r>
+    </w:p>
+    <w:p>
+      <w:pPr>
         <w:numPr>
           <w:ilvl w:val="0"/>
-          <w:numId w:val="3"/>
+          <w:numId w:val="2"/>
         </w:numPr>
         <w:pBdr>
           <w:top w:space="0" w:sz="0" w:val="nil"/>
@@ -1512,14 +1738,10 @@
           <w:right w:space="0" w:sz="0" w:val="nil"/>
           <w:between w:space="0" w:sz="0" w:val="nil"/>
         </w:pBdr>
-        <w:shd w:fill="auto" w:val="clear"/>
-        <w:spacing w:after="0" w:before="0" w:line="240" w:lineRule="auto"/>
-        <w:ind w:left="450" w:right="0" w:hanging="360"/>
-        <w:jc w:val="left"/>
-        <w:rPr>
-          <w:sz w:val="22"/>
-          <w:szCs w:val="22"/>
-          <w:u w:val="none"/>
+        <w:ind w:left="450" w:hanging="360"/>
+        <w:rPr>
+          <w:sz w:val="22"/>
+          <w:szCs w:val="22"/>
         </w:rPr>
       </w:pPr>
       <w:r>
@@ -1533,12 +1755,11 @@
     </w:p>
     <w:p>
       <w:pPr>
-        <w:pageBreakBefore w:val="0"/>
         <w:shd w:fill="ffffff" w:val="clear"/>
         <w:tabs>
           <w:tab w:val="right" w:leader="none" w:pos="10800"/>
         </w:tabs>
-        <w:spacing w:after="0" w:before="100" w:line="240" w:lineRule="auto"/>
+        <w:spacing w:before="100" w:lineRule="auto"/>
         <w:rPr>
           <w:rFonts w:ascii="Calibri" w:cs="Calibri" w:eastAsia="Calibri" w:hAnsi="Calibri"/>
           <w:sz w:val="23"/>
@@ -1552,7 +1773,15 @@
           <w:szCs w:val="23"/>
           <w:rtl w:val="0"/>
         </w:rPr>
-        <w:t xml:space="preserve">National Vendor</w:t>
+        <w:t xml:space="preserve">Liberty Mutual </w:t>
+      </w:r>
+      <w:r>
+        <w:rPr>
+          <w:sz w:val="23"/>
+          <w:szCs w:val="23"/>
+          <w:rtl w:val="0"/>
+        </w:rPr>
+        <w:t xml:space="preserve">(and a few other insurance companies)</w:t>
       </w:r>
       <w:r>
         <w:rPr>
@@ -1607,9 +1836,7 @@
     </w:p>
     <w:p>
       <w:pPr>
-        <w:pageBreakBefore w:val="0"/>
         <w:shd w:fill="ffffff" w:val="clear"/>
-        <w:spacing w:line="240" w:lineRule="auto"/>
         <w:rPr>
           <w:rFonts w:ascii="Calibri" w:cs="Calibri" w:eastAsia="Calibri" w:hAnsi="Calibri"/>
           <w:sz w:val="23"/>
@@ -1623,23 +1850,19 @@
           <w:szCs w:val="23"/>
           <w:rtl w:val="0"/>
         </w:rPr>
-        <w:t xml:space="preserve">Inside Pricing Analyst </w:t>
-      </w:r>
-      <w:r>
-        <w:rPr>
-          <w:rtl w:val="0"/>
-        </w:rPr>
-      </w:r>
-    </w:p>
-    <w:p>
-      <w:pPr>
-        <w:keepNext w:val="0"/>
-        <w:keepLines w:val="0"/>
-        <w:pageBreakBefore w:val="0"/>
-        <w:widowControl w:val="1"/>
+        <w:t xml:space="preserve">Inside Pricing Analyst through National Vendor, Inc.</w:t>
+      </w:r>
+      <w:r>
+        <w:rPr>
+          <w:rtl w:val="0"/>
+        </w:rPr>
+      </w:r>
+    </w:p>
+    <w:p>
+      <w:pPr>
         <w:numPr>
           <w:ilvl w:val="0"/>
-          <w:numId w:val="3"/>
+          <w:numId w:val="2"/>
         </w:numPr>
         <w:pBdr>
           <w:top w:space="0" w:sz="0" w:val="nil"/>
@@ -1648,10 +1871,9 @@
           <w:right w:space="0" w:sz="0" w:val="nil"/>
           <w:between w:space="0" w:sz="0" w:val="nil"/>
         </w:pBdr>
-        <w:shd w:fill="auto" w:val="clear"/>
-        <w:spacing w:after="0" w:before="40" w:line="240" w:lineRule="auto"/>
-        <w:ind w:left="450" w:right="0" w:hanging="360"/>
-        <w:jc w:val="left"/>
+        <w:spacing w:before="40" w:lineRule="auto"/>
+        <w:ind w:left="450" w:hanging="360"/>
+        <w:rPr/>
       </w:pPr>
       <w:r>
         <w:rPr>
@@ -1661,16 +1883,17 @@
         </w:rPr>
         <w:t xml:space="preserve">Accurately supplied pricing data for a wide variety of products on replacement claims for major insurance companies. </w:t>
       </w:r>
-    </w:p>
-    <w:p>
-      <w:pPr>
-        <w:keepNext w:val="0"/>
-        <w:keepLines w:val="0"/>
-        <w:pageBreakBefore w:val="0"/>
-        <w:widowControl w:val="1"/>
+      <w:r>
+        <w:rPr>
+          <w:rtl w:val="0"/>
+        </w:rPr>
+      </w:r>
+    </w:p>
+    <w:p>
+      <w:pPr>
         <w:numPr>
           <w:ilvl w:val="0"/>
-          <w:numId w:val="3"/>
+          <w:numId w:val="2"/>
         </w:numPr>
         <w:pBdr>
           <w:top w:space="0" w:sz="0" w:val="nil"/>
@@ -1679,10 +1902,8 @@
           <w:right w:space="0" w:sz="0" w:val="nil"/>
           <w:between w:space="0" w:sz="0" w:val="nil"/>
         </w:pBdr>
-        <w:shd w:fill="auto" w:val="clear"/>
-        <w:spacing w:after="0" w:before="0" w:line="240" w:lineRule="auto"/>
-        <w:ind w:left="450" w:right="0" w:hanging="360"/>
-        <w:jc w:val="left"/>
+        <w:ind w:left="450" w:hanging="360"/>
+        <w:rPr/>
       </w:pPr>
       <w:r>
         <w:rPr>
@@ -1691,6 +1912,11 @@
           <w:rtl w:val="0"/>
         </w:rPr>
         <w:t xml:space="preserve">Created accelerated pricing processes with Excel saving time and creating efficiency.</w:t>
+      </w:r>
+      <w:r>
+        <w:rPr>
+          <w:rtl w:val="0"/>
+        </w:rPr>
       </w:r>
     </w:p>
     <w:p>
@@ -1701,6 +1927,25 @@
         </w:tabs>
         <w:spacing w:before="100" w:lineRule="auto"/>
         <w:rPr>
+          <w:b w:val="1"/>
+          <w:sz w:val="23"/>
+          <w:szCs w:val="23"/>
+        </w:rPr>
+      </w:pPr>
+      <w:r>
+        <w:rPr>
+          <w:rtl w:val="0"/>
+        </w:rPr>
+      </w:r>
+    </w:p>
+    <w:p>
+      <w:pPr>
+        <w:shd w:fill="ffffff" w:val="clear"/>
+        <w:tabs>
+          <w:tab w:val="right" w:leader="none" w:pos="10800"/>
+        </w:tabs>
+        <w:spacing w:before="100" w:lineRule="auto"/>
+        <w:rPr>
           <w:rFonts w:ascii="Calibri" w:cs="Calibri" w:eastAsia="Calibri" w:hAnsi="Calibri"/>
           <w:sz w:val="23"/>
           <w:szCs w:val="23"/>
@@ -1789,9 +2034,10 @@
       <w:pPr>
         <w:numPr>
           <w:ilvl w:val="0"/>
-          <w:numId w:val="3"/>
+          <w:numId w:val="2"/>
         </w:numPr>
         <w:ind w:left="450" w:hanging="360"/>
+        <w:rPr/>
       </w:pPr>
       <w:r>
         <w:rPr>
@@ -1800,19 +2046,23 @@
           <w:rtl w:val="0"/>
         </w:rPr>
         <w:t xml:space="preserve">Responsible for designing and maintaining computer aided design schematics for developmental products. </w:t>
+      </w:r>
+      <w:r>
+        <w:rPr>
+          <w:rtl w:val="0"/>
+        </w:rPr>
       </w:r>
     </w:p>
     <w:p>
       <w:pPr>
         <w:numPr>
           <w:ilvl w:val="0"/>
-          <w:numId w:val="3"/>
+          <w:numId w:val="2"/>
         </w:numPr>
         <w:ind w:left="450" w:hanging="360"/>
         <w:rPr>
           <w:sz w:val="22"/>
           <w:szCs w:val="22"/>
-          <w:u w:val="none"/>
         </w:rPr>
       </w:pPr>
       <w:r>
@@ -1828,13 +2078,12 @@
       <w:pPr>
         <w:numPr>
           <w:ilvl w:val="0"/>
-          <w:numId w:val="3"/>
+          <w:numId w:val="2"/>
         </w:numPr>
         <w:ind w:left="450" w:hanging="360"/>
         <w:rPr>
           <w:sz w:val="22"/>
           <w:szCs w:val="22"/>
-          <w:u w:val="none"/>
         </w:rPr>
       </w:pPr>
       <w:r>
@@ -1845,26 +2094,6 @@
         </w:rPr>
         <w:t xml:space="preserve">Provided quality assurance and customer assistance.</w:t>
       </w:r>
-    </w:p>
-    <w:p>
-      <w:pPr>
-        <w:shd w:fill="ffffff" w:val="clear"/>
-        <w:rPr>
-          <w:rFonts w:ascii="Roboto" w:cs="Roboto" w:eastAsia="Roboto" w:hAnsi="Roboto"/>
-          <w:sz w:val="21"/>
-          <w:szCs w:val="21"/>
-          <w:highlight w:val="white"/>
-        </w:rPr>
-      </w:pPr>
-      <w:r>
-        <w:rPr>
-          <w:i w:val="1"/>
-          <w:sz w:val="23"/>
-          <w:szCs w:val="23"/>
-          <w:rtl w:val="0"/>
-        </w:rPr>
-        <w:t xml:space="preserve"> </w:t>
-      </w:r>
       <w:r>
         <w:rPr>
           <w:rtl w:val="0"/>
@@ -1872,9 +2101,9 @@
       </w:r>
     </w:p>
     <w:sectPr>
-      <w:headerReference r:id="rId12" w:type="default"/>
-      <w:footerReference r:id="rId13" w:type="default"/>
-      <w:footerReference r:id="rId14" w:type="first"/>
+      <w:headerReference r:id="rId13" w:type="default"/>
+      <w:footerReference r:id="rId14" w:type="default"/>
+      <w:footerReference r:id="rId15" w:type="first"/>
       <w:pgSz w:h="15840" w:w="12240" w:orient="portrait"/>
       <w:pgMar w:bottom="720" w:top="540" w:left="720" w:right="720" w:header="720" w:footer="720"/>
       <w:pgNumType w:start="1"/>
@@ -1885,13 +2114,9 @@
 </file>
 
 <file path=word/footer1.xml><?xml version="1.0" encoding="utf-8"?>
-<w:ftr xmlns:mc="http://schemas.openxmlformats.org/markup-compatibility/2006" xmlns:o="urn:schemas-microsoft-com:office:office" xmlns:r="http://schemas.openxmlformats.org/officeDocument/2006/relationships" xmlns:m="http://schemas.openxmlformats.org/officeDocument/2006/math" xmlns:v="urn:schemas-microsoft-com:vml" xmlns:wp="http://schemas.openxmlformats.org/drawingml/2006/wordprocessingDrawing" xmlns:w10="urn:schemas-microsoft-com:office:word" xmlns:w="http://schemas.openxmlformats.org/wordprocessingml/2006/main" xmlns:wne="http://schemas.microsoft.com/office/word/2006/wordml" xmlns:sl="http://schemas.openxmlformats.org/schemaLibrary/2006/main" xmlns:a="http://schemas.openxmlformats.org/drawingml/2006/main" xmlns:pic="http://schemas.openxmlformats.org/drawingml/2006/picture" xmlns:c="http://schemas.openxmlformats.org/drawingml/2006/chart" xmlns:lc="http://schemas.openxmlformats.org/drawingml/2006/lockedCanvas" xmlns:dgm="http://schemas.openxmlformats.org/drawingml/2006/diagram" xmlns:wps="http://schemas.microsoft.com/office/word/2010/wordprocessingShape" xmlns:wpg="http://schemas.microsoft.com/office/word/2010/wordprocessingGroup" xmlns:w14="http://schemas.microsoft.com/office/word/2010/wordml" xmlns:w15="http://schemas.microsoft.com/office/word/2012/wordml">
+<w:ftr xmlns:mc="http://schemas.openxmlformats.org/markup-compatibility/2006" xmlns:o="urn:schemas-microsoft-com:office:office" xmlns:r="http://schemas.openxmlformats.org/officeDocument/2006/relationships" xmlns:m="http://schemas.openxmlformats.org/officeDocument/2006/math" xmlns:v="urn:schemas-microsoft-com:vml" xmlns:wp="http://schemas.openxmlformats.org/drawingml/2006/wordprocessingDrawing" xmlns:w10="urn:schemas-microsoft-com:office:word" xmlns:w="http://schemas.openxmlformats.org/wordprocessingml/2006/main" xmlns:wne="http://schemas.microsoft.com/office/word/2006/wordml" xmlns:sl="http://schemas.openxmlformats.org/schemaLibrary/2006/main" xmlns:a="http://schemas.openxmlformats.org/drawingml/2006/main" xmlns:pic="http://schemas.openxmlformats.org/drawingml/2006/picture" xmlns:c="http://schemas.openxmlformats.org/drawingml/2006/chart" xmlns:lc="http://schemas.openxmlformats.org/drawingml/2006/lockedCanvas" xmlns:dgm="http://schemas.openxmlformats.org/drawingml/2006/diagram" xmlns:wps="http://schemas.microsoft.com/office/word/2010/wordprocessingShape" xmlns:wpg="http://schemas.microsoft.com/office/word/2010/wordprocessingGroup" xmlns:w14="http://schemas.microsoft.com/office/word/2010/wordml" xmlns:w15="http://schemas.microsoft.com/office/word/2012/wordml" xmlns:w16="http://schemas.microsoft.com/office/word/2018/wordml" xmlns:w16cex="http://schemas.microsoft.com/office/word/2018/wordml/cex" xmlns:w16cid="http://schemas.microsoft.com/office/word/2016/wordml/cid" xmlns:cr="http://schemas.microsoft.com/office/comments/2020/reactions">
   <w:p>
     <w:pPr>
-      <w:keepNext w:val="0"/>
-      <w:keepLines w:val="0"/>
-      <w:pageBreakBefore w:val="0"/>
-      <w:widowControl w:val="1"/>
       <w:pBdr>
         <w:top w:space="0" w:sz="0" w:val="nil"/>
         <w:left w:space="0" w:sz="0" w:val="nil"/>
@@ -1899,25 +2124,12 @@
         <w:right w:space="0" w:sz="0" w:val="nil"/>
         <w:between w:space="0" w:sz="0" w:val="nil"/>
       </w:pBdr>
-      <w:shd w:fill="auto" w:val="clear"/>
       <w:tabs>
         <w:tab w:val="right" w:leader="none" w:pos="9020"/>
       </w:tabs>
-      <w:spacing w:after="0" w:before="0" w:line="240" w:lineRule="auto"/>
-      <w:ind w:left="0" w:right="0" w:firstLine="0"/>
-      <w:jc w:val="left"/>
       <w:rPr>
         <w:rFonts w:ascii="Helvetica Neue" w:cs="Helvetica Neue" w:eastAsia="Helvetica Neue" w:hAnsi="Helvetica Neue"/>
-        <w:b w:val="0"/>
-        <w:i w:val="0"/>
-        <w:smallCaps w:val="0"/>
-        <w:strike w:val="0"/>
         <w:color w:val="000000"/>
-        <w:sz w:val="24"/>
-        <w:szCs w:val="24"/>
-        <w:u w:val="none"/>
-        <w:shd w:fill="auto" w:val="clear"/>
-        <w:vertAlign w:val="baseline"/>
       </w:rPr>
     </w:pPr>
     <w:r>
@@ -1930,10 +2142,9 @@
 </file>
 
 <file path=word/footer2.xml><?xml version="1.0" encoding="utf-8"?>
-<w:ftr xmlns:mc="http://schemas.openxmlformats.org/markup-compatibility/2006" xmlns:o="urn:schemas-microsoft-com:office:office" xmlns:r="http://schemas.openxmlformats.org/officeDocument/2006/relationships" xmlns:m="http://schemas.openxmlformats.org/officeDocument/2006/math" xmlns:v="urn:schemas-microsoft-com:vml" xmlns:wp="http://schemas.openxmlformats.org/drawingml/2006/wordprocessingDrawing" xmlns:w10="urn:schemas-microsoft-com:office:word" xmlns:w="http://schemas.openxmlformats.org/wordprocessingml/2006/main" xmlns:wne="http://schemas.microsoft.com/office/word/2006/wordml" xmlns:sl="http://schemas.openxmlformats.org/schemaLibrary/2006/main" xmlns:a="http://schemas.openxmlformats.org/drawingml/2006/main" xmlns:pic="http://schemas.openxmlformats.org/drawingml/2006/picture" xmlns:c="http://schemas.openxmlformats.org/drawingml/2006/chart" xmlns:lc="http://schemas.openxmlformats.org/drawingml/2006/lockedCanvas" xmlns:dgm="http://schemas.openxmlformats.org/drawingml/2006/diagram" xmlns:wps="http://schemas.microsoft.com/office/word/2010/wordprocessingShape" xmlns:wpg="http://schemas.microsoft.com/office/word/2010/wordprocessingGroup" xmlns:w14="http://schemas.microsoft.com/office/word/2010/wordml" xmlns:w15="http://schemas.microsoft.com/office/word/2012/wordml">
+<w:ftr xmlns:mc="http://schemas.openxmlformats.org/markup-compatibility/2006" xmlns:o="urn:schemas-microsoft-com:office:office" xmlns:r="http://schemas.openxmlformats.org/officeDocument/2006/relationships" xmlns:m="http://schemas.openxmlformats.org/officeDocument/2006/math" xmlns:v="urn:schemas-microsoft-com:vml" xmlns:wp="http://schemas.openxmlformats.org/drawingml/2006/wordprocessingDrawing" xmlns:w10="urn:schemas-microsoft-com:office:word" xmlns:w="http://schemas.openxmlformats.org/wordprocessingml/2006/main" xmlns:wne="http://schemas.microsoft.com/office/word/2006/wordml" xmlns:sl="http://schemas.openxmlformats.org/schemaLibrary/2006/main" xmlns:a="http://schemas.openxmlformats.org/drawingml/2006/main" xmlns:pic="http://schemas.openxmlformats.org/drawingml/2006/picture" xmlns:c="http://schemas.openxmlformats.org/drawingml/2006/chart" xmlns:lc="http://schemas.openxmlformats.org/drawingml/2006/lockedCanvas" xmlns:dgm="http://schemas.openxmlformats.org/drawingml/2006/diagram" xmlns:wps="http://schemas.microsoft.com/office/word/2010/wordprocessingShape" xmlns:wpg="http://schemas.microsoft.com/office/word/2010/wordprocessingGroup" xmlns:w14="http://schemas.microsoft.com/office/word/2010/wordml" xmlns:w15="http://schemas.microsoft.com/office/word/2012/wordml" xmlns:w16="http://schemas.microsoft.com/office/word/2018/wordml" xmlns:w16cex="http://schemas.microsoft.com/office/word/2018/wordml/cex" xmlns:w16cid="http://schemas.microsoft.com/office/word/2016/wordml/cid" xmlns:cr="http://schemas.microsoft.com/office/comments/2020/reactions">
   <w:p>
     <w:pPr>
-      <w:pageBreakBefore w:val="0"/>
       <w:rPr/>
     </w:pPr>
     <w:r>
@@ -1946,13 +2157,9 @@
 </file>
 
 <file path=word/header1.xml><?xml version="1.0" encoding="utf-8"?>
-<w:hdr xmlns:mc="http://schemas.openxmlformats.org/markup-compatibility/2006" xmlns:o="urn:schemas-microsoft-com:office:office" xmlns:r="http://schemas.openxmlformats.org/officeDocument/2006/relationships" xmlns:m="http://schemas.openxmlformats.org/officeDocument/2006/math" xmlns:v="urn:schemas-microsoft-com:vml" xmlns:wp="http://schemas.openxmlformats.org/drawingml/2006/wordprocessingDrawing" xmlns:w10="urn:schemas-microsoft-com:office:word" xmlns:w="http://schemas.openxmlformats.org/wordprocessingml/2006/main" xmlns:wne="http://schemas.microsoft.com/office/word/2006/wordml" xmlns:sl="http://schemas.openxmlformats.org/schemaLibrary/2006/main" xmlns:a="http://schemas.openxmlformats.org/drawingml/2006/main" xmlns:pic="http://schemas.openxmlformats.org/drawingml/2006/picture" xmlns:c="http://schemas.openxmlformats.org/drawingml/2006/chart" xmlns:lc="http://schemas.openxmlformats.org/drawingml/2006/lockedCanvas" xmlns:dgm="http://schemas.openxmlformats.org/drawingml/2006/diagram" xmlns:wps="http://schemas.microsoft.com/office/word/2010/wordprocessingShape" xmlns:wpg="http://schemas.microsoft.com/office/word/2010/wordprocessingGroup" xmlns:w14="http://schemas.microsoft.com/office/word/2010/wordml" xmlns:w15="http://schemas.microsoft.com/office/word/2012/wordml">
+<w:hdr xmlns:mc="http://schemas.openxmlformats.org/markup-compatibility/2006" xmlns:o="urn:schemas-microsoft-com:office:office" xmlns:r="http://schemas.openxmlformats.org/officeDocument/2006/relationships" xmlns:m="http://schemas.openxmlformats.org/officeDocument/2006/math" xmlns:v="urn:schemas-microsoft-com:vml" xmlns:wp="http://schemas.openxmlformats.org/drawingml/2006/wordprocessingDrawing" xmlns:w10="urn:schemas-microsoft-com:office:word" xmlns:w="http://schemas.openxmlformats.org/wordprocessingml/2006/main" xmlns:wne="http://schemas.microsoft.com/office/word/2006/wordml" xmlns:sl="http://schemas.openxmlformats.org/schemaLibrary/2006/main" xmlns:a="http://schemas.openxmlformats.org/drawingml/2006/main" xmlns:pic="http://schemas.openxmlformats.org/drawingml/2006/picture" xmlns:c="http://schemas.openxmlformats.org/drawingml/2006/chart" xmlns:lc="http://schemas.openxmlformats.org/drawingml/2006/lockedCanvas" xmlns:dgm="http://schemas.openxmlformats.org/drawingml/2006/diagram" xmlns:wps="http://schemas.microsoft.com/office/word/2010/wordprocessingShape" xmlns:wpg="http://schemas.microsoft.com/office/word/2010/wordprocessingGroup" xmlns:w14="http://schemas.microsoft.com/office/word/2010/wordml" xmlns:w15="http://schemas.microsoft.com/office/word/2012/wordml" xmlns:w16="http://schemas.microsoft.com/office/word/2018/wordml" xmlns:w16cex="http://schemas.microsoft.com/office/word/2018/wordml/cex" xmlns:w16cid="http://schemas.microsoft.com/office/word/2016/wordml/cid" xmlns:cr="http://schemas.microsoft.com/office/comments/2020/reactions">
   <w:p>
     <w:pPr>
-      <w:keepNext w:val="0"/>
-      <w:keepLines w:val="0"/>
-      <w:pageBreakBefore w:val="0"/>
-      <w:widowControl w:val="1"/>
       <w:pBdr>
         <w:top w:space="0" w:sz="0" w:val="nil"/>
         <w:left w:space="0" w:sz="0" w:val="nil"/>
@@ -1960,13 +2167,10 @@
         <w:right w:space="0" w:sz="0" w:val="nil"/>
         <w:between w:space="0" w:sz="0" w:val="nil"/>
       </w:pBdr>
-      <w:shd w:fill="auto" w:val="clear"/>
       <w:tabs>
         <w:tab w:val="center" w:leader="none" w:pos="4680"/>
         <w:tab w:val="right" w:leader="none" w:pos="9360"/>
       </w:tabs>
-      <w:spacing w:after="0" w:before="0" w:line="240" w:lineRule="auto"/>
-      <w:ind w:left="0" w:right="0" w:firstLine="0"/>
       <w:jc w:val="center"/>
       <w:rPr>
         <w:rFonts w:ascii="Georgia" w:cs="Georgia" w:eastAsia="Georgia" w:hAnsi="Georgia"/>
@@ -1982,10 +2186,6 @@
   </w:p>
   <w:p>
     <w:pPr>
-      <w:keepNext w:val="0"/>
-      <w:keepLines w:val="0"/>
-      <w:pageBreakBefore w:val="0"/>
-      <w:widowControl w:val="1"/>
       <w:pBdr>
         <w:top w:space="0" w:sz="0" w:val="nil"/>
         <w:left w:space="0" w:sz="0" w:val="nil"/>
@@ -1993,13 +2193,10 @@
         <w:right w:space="0" w:sz="0" w:val="nil"/>
         <w:between w:space="0" w:sz="0" w:val="nil"/>
       </w:pBdr>
-      <w:shd w:fill="auto" w:val="clear"/>
       <w:tabs>
         <w:tab w:val="center" w:leader="none" w:pos="4680"/>
         <w:tab w:val="right" w:leader="none" w:pos="9360"/>
       </w:tabs>
-      <w:spacing w:after="0" w:before="0" w:line="240" w:lineRule="auto"/>
-      <w:ind w:left="0" w:right="0" w:firstLine="0"/>
       <w:jc w:val="center"/>
       <w:rPr>
         <w:rFonts w:ascii="Georgia" w:cs="Georgia" w:eastAsia="Georgia" w:hAnsi="Georgia"/>
@@ -2017,7 +2214,7 @@
 </file>
 
 <file path=word/numbering.xml><?xml version="1.0" encoding="utf-8"?>
-<w:numbering xmlns:mc="http://schemas.openxmlformats.org/markup-compatibility/2006" xmlns:o="urn:schemas-microsoft-com:office:office" xmlns:r="http://schemas.openxmlformats.org/officeDocument/2006/relationships" xmlns:m="http://schemas.openxmlformats.org/officeDocument/2006/math" xmlns:v="urn:schemas-microsoft-com:vml" xmlns:wp="http://schemas.openxmlformats.org/drawingml/2006/wordprocessingDrawing" xmlns:w10="urn:schemas-microsoft-com:office:word" xmlns:w="http://schemas.openxmlformats.org/wordprocessingml/2006/main" xmlns:wne="http://schemas.microsoft.com/office/word/2006/wordml" xmlns:sl="http://schemas.openxmlformats.org/schemaLibrary/2006/main" xmlns:a="http://schemas.openxmlformats.org/drawingml/2006/main" xmlns:pic="http://schemas.openxmlformats.org/drawingml/2006/picture" xmlns:c="http://schemas.openxmlformats.org/drawingml/2006/chart" xmlns:lc="http://schemas.openxmlformats.org/drawingml/2006/lockedCanvas" xmlns:dgm="http://schemas.openxmlformats.org/drawingml/2006/diagram" xmlns:wps="http://schemas.microsoft.com/office/word/2010/wordprocessingShape" xmlns:wpg="http://schemas.microsoft.com/office/word/2010/wordprocessingGroup" xmlns:w14="http://schemas.microsoft.com/office/word/2010/wordml" xmlns:w15="http://schemas.microsoft.com/office/word/2012/wordml">
+<w:numbering xmlns:mc="http://schemas.openxmlformats.org/markup-compatibility/2006" xmlns:o="urn:schemas-microsoft-com:office:office" xmlns:r="http://schemas.openxmlformats.org/officeDocument/2006/relationships" xmlns:m="http://schemas.openxmlformats.org/officeDocument/2006/math" xmlns:v="urn:schemas-microsoft-com:vml" xmlns:wp="http://schemas.openxmlformats.org/drawingml/2006/wordprocessingDrawing" xmlns:w10="urn:schemas-microsoft-com:office:word" xmlns:w="http://schemas.openxmlformats.org/wordprocessingml/2006/main" xmlns:wne="http://schemas.microsoft.com/office/word/2006/wordml" xmlns:sl="http://schemas.openxmlformats.org/schemaLibrary/2006/main" xmlns:a="http://schemas.openxmlformats.org/drawingml/2006/main" xmlns:pic="http://schemas.openxmlformats.org/drawingml/2006/picture" xmlns:c="http://schemas.openxmlformats.org/drawingml/2006/chart" xmlns:lc="http://schemas.openxmlformats.org/drawingml/2006/lockedCanvas" xmlns:dgm="http://schemas.openxmlformats.org/drawingml/2006/diagram" xmlns:wps="http://schemas.microsoft.com/office/word/2010/wordprocessingShape" xmlns:wpg="http://schemas.microsoft.com/office/word/2010/wordprocessingGroup" xmlns:w14="http://schemas.microsoft.com/office/word/2010/wordml" xmlns:w15="http://schemas.microsoft.com/office/word/2012/wordml" xmlns:w16="http://schemas.microsoft.com/office/word/2018/wordml" xmlns:w16cex="http://schemas.microsoft.com/office/word/2018/wordml/cex" xmlns:w16cid="http://schemas.microsoft.com/office/word/2016/wordml/cid" xmlns:cr="http://schemas.microsoft.com/office/comments/2020/reactions">
   <w:abstractNum w:abstractNumId="1">
     <w:lvl w:ilvl="0">
       <w:start w:val="1"/>
@@ -2367,7 +2564,7 @@
 </file>
 
 <file path=word/styles.xml><?xml version="1.0" encoding="utf-8"?>
-<w:styles xmlns:mc="http://schemas.openxmlformats.org/markup-compatibility/2006" xmlns:o="urn:schemas-microsoft-com:office:office" xmlns:r="http://schemas.openxmlformats.org/officeDocument/2006/relationships" xmlns:m="http://schemas.openxmlformats.org/officeDocument/2006/math" xmlns:v="urn:schemas-microsoft-com:vml" xmlns:wp="http://schemas.openxmlformats.org/drawingml/2006/wordprocessingDrawing" xmlns:w10="urn:schemas-microsoft-com:office:word" xmlns:w="http://schemas.openxmlformats.org/wordprocessingml/2006/main" xmlns:wne="http://schemas.microsoft.com/office/word/2006/wordml" xmlns:sl="http://schemas.openxmlformats.org/schemaLibrary/2006/main" xmlns:a="http://schemas.openxmlformats.org/drawingml/2006/main" xmlns:pic="http://schemas.openxmlformats.org/drawingml/2006/picture" xmlns:c="http://schemas.openxmlformats.org/drawingml/2006/chart" xmlns:lc="http://schemas.openxmlformats.org/drawingml/2006/lockedCanvas" xmlns:dgm="http://schemas.openxmlformats.org/drawingml/2006/diagram" xmlns:wps="http://schemas.microsoft.com/office/word/2010/wordprocessingShape" xmlns:wpg="http://schemas.microsoft.com/office/word/2010/wordprocessingGroup" xmlns:w14="http://schemas.microsoft.com/office/word/2010/wordml" xmlns:w15="http://schemas.microsoft.com/office/word/2012/wordml">
+<w:styles xmlns:mc="http://schemas.openxmlformats.org/markup-compatibility/2006" xmlns:o="urn:schemas-microsoft-com:office:office" xmlns:r="http://schemas.openxmlformats.org/officeDocument/2006/relationships" xmlns:m="http://schemas.openxmlformats.org/officeDocument/2006/math" xmlns:v="urn:schemas-microsoft-com:vml" xmlns:wp="http://schemas.openxmlformats.org/drawingml/2006/wordprocessingDrawing" xmlns:w10="urn:schemas-microsoft-com:office:word" xmlns:w="http://schemas.openxmlformats.org/wordprocessingml/2006/main" xmlns:wne="http://schemas.microsoft.com/office/word/2006/wordml" xmlns:sl="http://schemas.openxmlformats.org/schemaLibrary/2006/main" xmlns:a="http://schemas.openxmlformats.org/drawingml/2006/main" xmlns:pic="http://schemas.openxmlformats.org/drawingml/2006/picture" xmlns:c="http://schemas.openxmlformats.org/drawingml/2006/chart" xmlns:lc="http://schemas.openxmlformats.org/drawingml/2006/lockedCanvas" xmlns:dgm="http://schemas.openxmlformats.org/drawingml/2006/diagram" xmlns:wps="http://schemas.microsoft.com/office/word/2010/wordprocessingShape" xmlns:wpg="http://schemas.microsoft.com/office/word/2010/wordprocessingGroup" xmlns:w14="http://schemas.microsoft.com/office/word/2010/wordml" xmlns:w15="http://schemas.microsoft.com/office/word/2012/wordml" xmlns:w16="http://schemas.microsoft.com/office/word/2018/wordml" xmlns:w16cex="http://schemas.microsoft.com/office/word/2018/wordml/cex" xmlns:w16cid="http://schemas.microsoft.com/office/word/2016/wordml/cid" xmlns:cr="http://schemas.microsoft.com/office/comments/2020/reactions">
   <w:docDefaults>
     <w:rPrDefault>
       <w:rPr>
@@ -2393,7 +2590,6 @@
     <w:pPr>
       <w:keepNext w:val="1"/>
       <w:keepLines w:val="1"/>
-      <w:pageBreakBefore w:val="0"/>
       <w:spacing w:after="120" w:before="480" w:lineRule="auto"/>
     </w:pPr>
     <w:rPr>
@@ -2409,7 +2605,6 @@
     <w:pPr>
       <w:keepNext w:val="1"/>
       <w:keepLines w:val="1"/>
-      <w:pageBreakBefore w:val="0"/>
       <w:spacing w:after="80" w:before="360" w:lineRule="auto"/>
     </w:pPr>
     <w:rPr>
@@ -2425,7 +2620,6 @@
     <w:pPr>
       <w:keepNext w:val="1"/>
       <w:keepLines w:val="1"/>
-      <w:pageBreakBefore w:val="0"/>
       <w:spacing w:after="80" w:before="280" w:lineRule="auto"/>
     </w:pPr>
     <w:rPr>
@@ -2441,13 +2635,10 @@
     <w:pPr>
       <w:keepNext w:val="1"/>
       <w:keepLines w:val="1"/>
-      <w:pageBreakBefore w:val="0"/>
       <w:spacing w:after="40" w:before="240" w:lineRule="auto"/>
     </w:pPr>
     <w:rPr>
       <w:b w:val="1"/>
-      <w:sz w:val="24"/>
-      <w:szCs w:val="24"/>
     </w:rPr>
   </w:style>
   <w:style w:type="paragraph" w:styleId="Heading5">
@@ -2457,7 +2648,6 @@
     <w:pPr>
       <w:keepNext w:val="1"/>
       <w:keepLines w:val="1"/>
-      <w:pageBreakBefore w:val="0"/>
       <w:spacing w:after="40" w:before="220" w:lineRule="auto"/>
     </w:pPr>
     <w:rPr>
@@ -2473,7 +2663,6 @@
     <w:pPr>
       <w:keepNext w:val="1"/>
       <w:keepLines w:val="1"/>
-      <w:pageBreakBefore w:val="0"/>
       <w:spacing w:after="40" w:before="200" w:lineRule="auto"/>
     </w:pPr>
     <w:rPr>
@@ -2489,8 +2678,146 @@
     <w:pPr>
       <w:keepNext w:val="1"/>
       <w:keepLines w:val="1"/>
-      <w:pageBreakBefore w:val="0"/>
       <w:spacing w:after="120" w:before="480" w:lineRule="auto"/>
+    </w:pPr>
+    <w:rPr>
+      <w:b w:val="1"/>
+      <w:sz w:val="72"/>
+      <w:szCs w:val="72"/>
+    </w:rPr>
+  </w:style>
+  <w:style w:type="paragraph" w:styleId="Normal" w:default="1">
+    <w:name w:val="Normal"/>
+  </w:style>
+  <w:style w:type="paragraph" w:styleId="Heading1">
+    <w:name w:val="heading 1"/>
+    <w:basedOn w:val="Normal"/>
+    <w:next w:val="Normal"/>
+    <w:pPr>
+      <w:keepNext w:val="1"/>
+      <w:keepLines w:val="1"/>
+      <w:spacing w:after="120" w:before="480"/>
+      <w:outlineLvl w:val="0"/>
+    </w:pPr>
+    <w:rPr>
+      <w:b w:val="1"/>
+      <w:sz w:val="48"/>
+      <w:szCs w:val="48"/>
+    </w:rPr>
+  </w:style>
+  <w:style w:type="paragraph" w:styleId="Heading2">
+    <w:name w:val="heading 2"/>
+    <w:basedOn w:val="Normal"/>
+    <w:next w:val="Normal"/>
+    <w:pPr>
+      <w:keepNext w:val="1"/>
+      <w:keepLines w:val="1"/>
+      <w:spacing w:after="80" w:before="360"/>
+      <w:outlineLvl w:val="1"/>
+    </w:pPr>
+    <w:rPr>
+      <w:b w:val="1"/>
+      <w:sz w:val="36"/>
+      <w:szCs w:val="36"/>
+    </w:rPr>
+  </w:style>
+  <w:style w:type="paragraph" w:styleId="Heading3">
+    <w:name w:val="heading 3"/>
+    <w:basedOn w:val="Normal"/>
+    <w:next w:val="Normal"/>
+    <w:pPr>
+      <w:keepNext w:val="1"/>
+      <w:keepLines w:val="1"/>
+      <w:spacing w:after="80" w:before="280"/>
+      <w:outlineLvl w:val="2"/>
+    </w:pPr>
+    <w:rPr>
+      <w:b w:val="1"/>
+      <w:sz w:val="28"/>
+      <w:szCs w:val="28"/>
+    </w:rPr>
+  </w:style>
+  <w:style w:type="paragraph" w:styleId="Heading4">
+    <w:name w:val="heading 4"/>
+    <w:basedOn w:val="Normal"/>
+    <w:next w:val="Normal"/>
+    <w:pPr>
+      <w:keepNext w:val="1"/>
+      <w:keepLines w:val="1"/>
+      <w:spacing w:after="40" w:before="240"/>
+      <w:outlineLvl w:val="3"/>
+    </w:pPr>
+    <w:rPr>
+      <w:b w:val="1"/>
+    </w:rPr>
+  </w:style>
+  <w:style w:type="paragraph" w:styleId="Heading5">
+    <w:name w:val="heading 5"/>
+    <w:basedOn w:val="Normal"/>
+    <w:next w:val="Normal"/>
+    <w:pPr>
+      <w:keepNext w:val="1"/>
+      <w:keepLines w:val="1"/>
+      <w:spacing w:after="40" w:before="220"/>
+      <w:outlineLvl w:val="4"/>
+    </w:pPr>
+    <w:rPr>
+      <w:b w:val="1"/>
+      <w:sz w:val="22"/>
+      <w:szCs w:val="22"/>
+    </w:rPr>
+  </w:style>
+  <w:style w:type="paragraph" w:styleId="Heading6">
+    <w:name w:val="heading 6"/>
+    <w:basedOn w:val="Normal"/>
+    <w:next w:val="Normal"/>
+    <w:pPr>
+      <w:keepNext w:val="1"/>
+      <w:keepLines w:val="1"/>
+      <w:spacing w:after="40" w:before="200"/>
+      <w:outlineLvl w:val="5"/>
+    </w:pPr>
+    <w:rPr>
+      <w:b w:val="1"/>
+      <w:sz w:val="20"/>
+      <w:szCs w:val="20"/>
+    </w:rPr>
+  </w:style>
+  <w:style w:type="character" w:styleId="DefaultParagraphFont" w:default="1">
+    <w:name w:val="Default Paragraph Font"/>
+    <w:uiPriority w:val="1"/>
+    <w:semiHidden w:val="1"/>
+    <w:unhideWhenUsed w:val="1"/>
+  </w:style>
+  <w:style w:type="table" w:styleId="TableNormal" w:default="1">
+    <w:name w:val="Normal Table"/>
+    <w:uiPriority w:val="99"/>
+    <w:semiHidden w:val="1"/>
+    <w:unhideWhenUsed w:val="1"/>
+    <w:tblPr>
+      <w:tblInd w:w="0.0" w:type="dxa"/>
+      <w:tblCellMar>
+        <w:top w:w="0.0" w:type="dxa"/>
+        <w:left w:w="108.0" w:type="dxa"/>
+        <w:bottom w:w="0.0" w:type="dxa"/>
+        <w:right w:w="108.0" w:type="dxa"/>
+      </w:tblCellMar>
+    </w:tblPr>
+  </w:style>
+  <w:style w:type="numbering" w:styleId="NoList" w:default="1">
+    <w:name w:val="No List"/>
+    <w:uiPriority w:val="99"/>
+    <w:semiHidden w:val="1"/>
+    <w:unhideWhenUsed w:val="1"/>
+  </w:style>
+  <w:style w:type="paragraph" w:styleId="Title">
+    <w:name w:val="Title"/>
+    <w:basedOn w:val="Normal"/>
+    <w:next w:val="Normal"/>
+    <w:pPr>
+      <w:keepNext w:val="1"/>
+      <w:keepLines w:val="1"/>
+      <w:spacing w:after="120" w:before="480"/>
     </w:pPr>
     <w:rPr>
       <w:b w:val="1"/>
@@ -2505,7 +2832,23 @@
     <w:pPr>
       <w:keepNext w:val="1"/>
       <w:keepLines w:val="1"/>
-      <w:pageBreakBefore w:val="0"/>
+      <w:spacing w:after="80" w:before="360"/>
+    </w:pPr>
+    <w:rPr>
+      <w:rFonts w:ascii="Georgia" w:cs="Georgia" w:eastAsia="Georgia" w:hAnsi="Georgia"/>
+      <w:i w:val="1"/>
+      <w:color w:val="666666"/>
+      <w:sz w:val="48"/>
+      <w:szCs w:val="48"/>
+    </w:rPr>
+  </w:style>
+  <w:style w:type="paragraph" w:styleId="Subtitle">
+    <w:name w:val="Subtitle"/>
+    <w:basedOn w:val="Normal"/>
+    <w:next w:val="Normal"/>
+    <w:pPr>
+      <w:keepNext w:val="1"/>
+      <w:keepLines w:val="1"/>
       <w:spacing w:after="80" w:before="360" w:lineRule="auto"/>
     </w:pPr>
     <w:rPr>
@@ -2837,4 +3180,19 @@
   </a:objectDefaults>
   <a:extraClrSchemeLst/>
 </a:theme>
+</file>
+
+<file path=customXML/item1.xml><?xml version="1.0" encoding="utf-8"?>
+<go:gDocsCustomXmlDataStorage xmlns:go="http://customooxmlschemas.google.com/" xmlns:r="http://schemas.openxmlformats.org/officeDocument/2006/relationships" uri="GoogleDocsCustomDataVersion2">
+  <go:docsCustomData xmlns:go="http://customooxmlschemas.google.com/" roundtripDataSignature="AMtx7mgB8EEnqyGhFgO2owffol/DjMVH+g==">CgMxLjAyCGguZ2pkZ3hzOAByITE3WDJObmtJb1U5ekphVXRCRVNuLUlMMmdyWUU4NFFRcw==</go:docsCustomData>
+</go:gDocsCustomXmlDataStorage>
+</file>
+
+<file path=customXML/itemProps1.xml><?xml version="1.0" encoding="utf-8"?>
+<ds:datastoreItem xmlns:ds="http://schemas.openxmlformats.org/officeDocument/2006/customXml" ds:itemID="{11111111-1234-1234-1234-123412341234}">
+  <ds:schemaRefs>
+    <ds:schemaRef ds:uri="http://schemas.openxmlformats.org/officeDocument/2006/relationships"/>
+    <ds:schemaRef ds:uri="http://customooxmlschemas.google.com/"/>
+  </ds:schemaRefs>
+</ds:datastoreItem>
 </file>
</xml_diff>